<commit_message>
Add "tel" link. Fix help on docket number page
</commit_message>
<xml_diff>
--- a/docassemble/MAEvictionMoratorium/data/templates/motion_to_dismiss_for_non-essential_eviction.docx
+++ b/docassemble/MAEvictionMoratorium/data/templates/motion_to_dismiss_for_non-essential_eviction.docx
@@ -37,25 +37,7 @@
           <w:sz w:val="22"/>
           <w:szCs w:val="22"/>
         </w:rPr>
-        <w:t xml:space="preserve">{{ </w:t>
-      </w:r>
-      <w:r>
-        <w:rPr>
-          <w:rStyle w:val="HTMLCode"/>
-          <w:rFonts w:asciiTheme="minorHAnsi" w:eastAsiaTheme="minorHAnsi" w:hAnsiTheme="minorHAnsi" w:cstheme="minorHAnsi"/>
-          <w:sz w:val="22"/>
-          <w:szCs w:val="22"/>
-        </w:rPr>
-        <w:t>courts[0].address</w:t>
-      </w:r>
-      <w:r>
-        <w:rPr>
-          <w:rStyle w:val="HTMLCode"/>
-          <w:rFonts w:asciiTheme="minorHAnsi" w:eastAsiaTheme="minorHAnsi" w:hAnsiTheme="minorHAnsi" w:cstheme="minorHAnsi"/>
-          <w:sz w:val="22"/>
-          <w:szCs w:val="22"/>
-        </w:rPr>
-        <w:t xml:space="preserve">.county }} </w:t>
+        <w:t xml:space="preserve">{{ courts[0].address.county }} </w:t>
       </w:r>
       <w:r>
         <w:rPr>
@@ -73,6 +55,9 @@
         <w:rPr>
           <w:rFonts w:cstheme="minorHAnsi"/>
         </w:rPr>
+        <w:tab/>
+      </w:r>
+      <w:r>
         <w:tab/>
       </w:r>
       <w:r>
@@ -499,6 +484,22 @@
         <w:t>{{ showifdef('users[0].email') }}</w:t>
       </w:r>
     </w:p>
+    <w:p>
+      <w:pPr>
+        <w:spacing w:after="0"/>
+      </w:pPr>
+      <w:r>
+        <w:t>{{ showifdef('users[0].</w:t>
+      </w:r>
+      <w:r>
+        <w:t>other_contact_method</w:t>
+      </w:r>
+      <w:r>
+        <w:t>') }}</w:t>
+      </w:r>
+      <w:bookmarkStart w:id="0" w:name="_GoBack"/>
+      <w:bookmarkEnd w:id="0"/>
+    </w:p>
     <w:p/>
     <w:p>
       <w:r>
@@ -587,12 +588,7 @@
         <w:t xml:space="preserve">I certify I sent a true copy of this Motion to Dismiss to the Plaintiff, my landlord, or my landlord’s lawyer by </w:t>
       </w:r>
       <w:r>
-        <w:t xml:space="preserve">[  </w:t>
-      </w:r>
-      <w:bookmarkStart w:id="0" w:name="_GoBack"/>
-      <w:bookmarkEnd w:id="0"/>
-      <w:r>
-        <w:t>]</w:t>
+        <w:t>[  ]</w:t>
       </w:r>
       <w:r>
         <w:t xml:space="preserve"> </w:t>

</xml_diff>

<commit_message>
Remove labels from fields that are typed; handle multiple signatures
</commit_message>
<xml_diff>
--- a/docassemble/MAEvictionMoratorium/data/templates/motion_to_dismiss_for_non-essential_eviction.docx
+++ b/docassemble/MAEvictionMoratorium/data/templates/motion_to_dismiss_for_non-essential_eviction.docx
@@ -28,6 +28,9 @@
     </w:p>
     <w:p>
       <w:pPr>
+        <w:tabs>
+          <w:tab w:val="right" w:pos="8928"/>
+        </w:tabs>
         <w:spacing w:after="0" w:line="240" w:lineRule="auto"/>
       </w:pPr>
       <w:r>
@@ -58,21 +61,6 @@
         <w:tab/>
       </w:r>
       <w:r>
-        <w:tab/>
-      </w:r>
-      <w:r>
-        <w:tab/>
-      </w:r>
-      <w:r>
-        <w:tab/>
-      </w:r>
-      <w:r>
-        <w:tab/>
-      </w:r>
-      <w:r>
-        <w:tab/>
-      </w:r>
-      <w:r>
         <w:t>{{ courts[0] }}</w:t>
       </w:r>
     </w:p>
@@ -80,40 +68,6 @@
       <w:pPr>
         <w:spacing w:after="0" w:line="240" w:lineRule="auto"/>
       </w:pPr>
-      <w:r>
-        <w:t>County</w:t>
-      </w:r>
-      <w:r>
-        <w:t xml:space="preserve"> </w:t>
-      </w:r>
-      <w:r>
-        <w:tab/>
-      </w:r>
-      <w:r>
-        <w:tab/>
-      </w:r>
-      <w:r>
-        <w:tab/>
-      </w:r>
-      <w:r>
-        <w:tab/>
-      </w:r>
-      <w:r>
-        <w:tab/>
-      </w:r>
-      <w:r>
-        <w:tab/>
-      </w:r>
-      <w:r>
-        <w:tab/>
-      </w:r>
-      <w:r>
-        <w:tab/>
-      </w:r>
-      <w:r>
-        <w:tab/>
-        <w:t>Name of Court</w:t>
-      </w:r>
     </w:p>
     <w:p>
       <w:pPr>
@@ -185,13 +139,8 @@
       </w:r>
       <w:r>
         <w:tab/>
-        <w:t>Docket No. Summary Process</w:t>
-      </w:r>
-    </w:p>
-    <w:p>
-      <w:pPr>
-        <w:spacing w:after="0" w:line="240" w:lineRule="auto"/>
-      </w:pPr>
+        <w:t>Docket No.</w:t>
+      </w:r>
     </w:p>
     <w:p>
       <w:pPr>
@@ -439,6 +388,9 @@
       <w:pPr>
         <w:spacing w:after="0"/>
       </w:pPr>
+      <w:r>
+        <w:t>{%p for user in users %}</w:t>
+      </w:r>
     </w:p>
     <w:p>
       <w:pPr>
@@ -451,54 +403,79 @@
         <w:t>showifdef('</w:t>
       </w:r>
       <w:r>
-        <w:t>users[0].signature</w:t>
+        <w:t>user</w:t>
+      </w:r>
+      <w:r>
+        <w:t>.signature</w:t>
       </w:r>
       <w:r>
         <w:t>')</w:t>
       </w:r>
       <w:r>
         <w:t xml:space="preserve"> }}</w:t>
-      </w:r>
-    </w:p>
-    <w:p>
-      <w:pPr>
-        <w:spacing w:after="0"/>
-      </w:pPr>
-      <w:r>
-        <w:t>{{ users[0].address_block() }}</w:t>
-      </w:r>
-    </w:p>
-    <w:p>
-      <w:pPr>
-        <w:spacing w:after="0"/>
-      </w:pPr>
-      <w:r>
-        <w:t>{{ users[0].phone_numbers() }}</w:t>
-      </w:r>
-    </w:p>
-    <w:p>
-      <w:pPr>
-        <w:spacing w:after="0"/>
-      </w:pPr>
-      <w:r>
-        <w:t>{{ showifdef('users[0].email') }}</w:t>
-      </w:r>
-    </w:p>
-    <w:p>
-      <w:pPr>
-        <w:spacing w:after="0"/>
-      </w:pPr>
-      <w:r>
-        <w:t>{{ showifdef('users[0].</w:t>
-      </w:r>
-      <w:r>
-        <w:t>other_contact_method</w:t>
-      </w:r>
-      <w:r>
-        <w:t>') }}</w:t>
       </w:r>
       <w:bookmarkStart w:id="0" w:name="_GoBack"/>
       <w:bookmarkEnd w:id="0"/>
+    </w:p>
+    <w:p>
+      <w:pPr>
+        <w:spacing w:after="0"/>
+      </w:pPr>
+      <w:r>
+        <w:t>{%p endfor %}</w:t>
+      </w:r>
+    </w:p>
+    <w:p>
+      <w:pPr>
+        <w:spacing w:after="0"/>
+      </w:pPr>
+      <w:r>
+        <w:t>{{ users }}</w:t>
+      </w:r>
+    </w:p>
+    <w:p>
+      <w:pPr>
+        <w:spacing w:after="0"/>
+      </w:pPr>
+      <w:r>
+        <w:t>{{ users[0]</w:t>
+      </w:r>
+      <w:r>
+        <w:t>.address</w:t>
+      </w:r>
+      <w:r>
+        <w:t>.block() }}</w:t>
+      </w:r>
+    </w:p>
+    <w:p>
+      <w:pPr>
+        <w:spacing w:after="0"/>
+      </w:pPr>
+      <w:r>
+        <w:t>{{ users[0].phone_numbers() }}</w:t>
+      </w:r>
+    </w:p>
+    <w:p>
+      <w:pPr>
+        <w:spacing w:after="0"/>
+      </w:pPr>
+      <w:r>
+        <w:t>{{ showifdef('users[0].email') }}</w:t>
+      </w:r>
+    </w:p>
+    <w:p>
+      <w:pPr>
+        <w:spacing w:after="0"/>
+      </w:pPr>
+      <w:r>
+        <w:t>{{ showifdef('users[0].</w:t>
+      </w:r>
+      <w:r>
+        <w:t>other_contact_method</w:t>
+      </w:r>
+      <w:r>
+        <w:t>') }}</w:t>
+      </w:r>
     </w:p>
     <w:p/>
     <w:p>

</xml_diff>

<commit_message>
Fix problem with showifdef('') and signatures
</commit_message>
<xml_diff>
--- a/docassemble/MAEvictionMoratorium/data/templates/motion_to_dismiss_for_non-essential_eviction.docx
+++ b/docassemble/MAEvictionMoratorium/data/templates/motion_to_dismiss_for_non-essential_eviction.docx
@@ -32,11 +32,15 @@
           <w:tab w:val="right" w:pos="8928"/>
         </w:tabs>
         <w:spacing w:after="0" w:line="240" w:lineRule="auto"/>
+        <w:rPr>
+          <w:b/>
+        </w:rPr>
       </w:pPr>
       <w:r>
         <w:rPr>
           <w:rStyle w:val="HTMLCode"/>
           <w:rFonts w:asciiTheme="minorHAnsi" w:eastAsiaTheme="minorHAnsi" w:hAnsiTheme="minorHAnsi" w:cstheme="minorHAnsi"/>
+          <w:b/>
           <w:sz w:val="22"/>
           <w:szCs w:val="22"/>
         </w:rPr>
@@ -45,22 +49,28 @@
       <w:r>
         <w:rPr>
           <w:rFonts w:cstheme="minorHAnsi"/>
+          <w:b/>
         </w:rPr>
         <w:t xml:space="preserve">, </w:t>
       </w:r>
       <w:r>
         <w:rPr>
           <w:rFonts w:cstheme="minorHAnsi"/>
+          <w:b/>
         </w:rPr>
         <w:t>ss</w:t>
       </w:r>
       <w:r>
         <w:rPr>
           <w:rFonts w:cstheme="minorHAnsi"/>
-        </w:rPr>
-        <w:tab/>
-      </w:r>
-      <w:r>
+          <w:b/>
+        </w:rPr>
+        <w:tab/>
+      </w:r>
+      <w:r>
+        <w:rPr>
+          <w:b/>
+        </w:rPr>
         <w:t>{{ courts[0] }}</w:t>
       </w:r>
     </w:p>
@@ -150,8 +160,14 @@
     <w:p>
       <w:pPr>
         <w:spacing w:after="0" w:line="240" w:lineRule="auto"/>
-      </w:pPr>
-      <w:r>
+        <w:rPr>
+          <w:b/>
+        </w:rPr>
+      </w:pPr>
+      <w:r>
+        <w:rPr>
+          <w:b/>
+        </w:rPr>
         <w:t>{{ other_parties }}</w:t>
       </w:r>
     </w:p>
@@ -166,7 +182,15 @@
       </w:r>
     </w:p>
     <w:p>
-      <w:r>
+      <w:pPr>
+        <w:rPr>
+          <w:b/>
+        </w:rPr>
+      </w:pPr>
+      <w:r>
+        <w:rPr>
+          <w:b/>
+        </w:rPr>
         <w:t>{{ users }}</w:t>
       </w:r>
     </w:p>
@@ -388,32 +412,6 @@
       <w:pPr>
         <w:spacing w:after="0"/>
       </w:pPr>
-      <w:r>
-        <w:t>{%p for user in users %}</w:t>
-      </w:r>
-    </w:p>
-    <w:p>
-      <w:pPr>
-        <w:spacing w:after="0"/>
-      </w:pPr>
-      <w:r>
-        <w:t xml:space="preserve">{{ </w:t>
-      </w:r>
-      <w:r>
-        <w:t>showifdef('</w:t>
-      </w:r>
-      <w:r>
-        <w:t>user</w:t>
-      </w:r>
-      <w:r>
-        <w:t>.signature</w:t>
-      </w:r>
-      <w:r>
-        <w:t>')</w:t>
-      </w:r>
-      <w:r>
-        <w:t xml:space="preserve"> }}</w:t>
-      </w:r>
       <w:bookmarkStart w:id="0" w:name="_GoBack"/>
       <w:bookmarkEnd w:id="0"/>
     </w:p>
@@ -422,6 +420,36 @@
         <w:spacing w:after="0"/>
       </w:pPr>
       <w:r>
+        <w:t>{%p if defined('users[0].signature') %}</w:t>
+      </w:r>
+    </w:p>
+    <w:p>
+      <w:pPr>
+        <w:spacing w:after="0"/>
+      </w:pPr>
+      <w:r>
+        <w:t>{%p for user in users %}</w:t>
+      </w:r>
+    </w:p>
+    <w:p>
+      <w:pPr>
+        <w:spacing w:after="0"/>
+      </w:pPr>
+      <w:r>
+        <w:t xml:space="preserve">{{ </w:t>
+      </w:r>
+      <w:r>
+        <w:t>user</w:t>
+      </w:r>
+      <w:r>
+        <w:t>.signature }}</w:t>
+      </w:r>
+    </w:p>
+    <w:p>
+      <w:pPr>
+        <w:spacing w:after="0"/>
+      </w:pPr>
+      <w:r>
         <w:t>{%p endfor %}</w:t>
       </w:r>
     </w:p>
@@ -430,6 +458,14 @@
         <w:spacing w:after="0"/>
       </w:pPr>
       <w:r>
+        <w:t>{%p endif %}</w:t>
+      </w:r>
+    </w:p>
+    <w:p>
+      <w:pPr>
+        <w:spacing w:after="0"/>
+      </w:pPr>
+      <w:r>
         <w:t>{{ users }}</w:t>
       </w:r>
     </w:p>
@@ -506,23 +542,22 @@
     <w:p>
       <w:pPr>
         <w:spacing w:after="0"/>
-      </w:pPr>
-      <w:r>
+        <w:rPr>
+          <w:u w:val="single"/>
+        </w:rPr>
+      </w:pPr>
+      <w:r>
+        <w:rPr>
+          <w:u w:val="single"/>
+        </w:rPr>
         <w:t>{{ showifdef('users[0].signature') }}</w:t>
       </w:r>
-    </w:p>
-    <w:p>
-      <w:pPr>
-        <w:spacing w:after="0"/>
-      </w:pPr>
-      <w:r>
-        <w:t>Signature of Tenant</w:t>
-      </w:r>
-    </w:p>
-    <w:p>
-      <w:pPr>
-        <w:spacing w:after="0"/>
-      </w:pPr>
+      <w:r>
+        <w:rPr>
+          <w:u w:val="single"/>
+        </w:rPr>
+        <w:tab/>
+      </w:r>
     </w:p>
     <w:p>
       <w:pPr>
@@ -532,15 +567,6 @@
         <w:t>{{ users }}</w:t>
       </w:r>
     </w:p>
-    <w:p>
-      <w:pPr>
-        <w:spacing w:after="0"/>
-      </w:pPr>
-      <w:r>
-        <w:t xml:space="preserve">Tenant’s Name (print) </w:t>
-      </w:r>
-    </w:p>
-    <w:p/>
     <w:p>
       <w:r>
         <w:t>{%p else %}</w:t>

</xml_diff>

<commit_message>
In the docx  removed "Landlord" and "tenant" in the heading.
</commit_message>
<xml_diff>
--- a/docassemble/MAEvictionMoratorium/data/templates/motion_to_dismiss_for_non-essential_eviction.docx
+++ b/docassemble/MAEvictionMoratorium/data/templates/motion_to_dismiss_for_non-essential_eviction.docx
@@ -1,6 +1,6 @@
 
 <file path=word/document.xml><?xml version="1.0" encoding="utf-8"?>
-<w:document xmlns:wpc="http://schemas.microsoft.com/office/word/2010/wordprocessingCanvas" xmlns:cx="http://schemas.microsoft.com/office/drawing/2014/chartex" xmlns:cx1="http://schemas.microsoft.com/office/drawing/2015/9/8/chartex" xmlns:mc="http://schemas.openxmlformats.org/markup-compatibility/2006" xmlns:o="urn:schemas-microsoft-com:office:office" xmlns:r="http://schemas.openxmlformats.org/officeDocument/2006/relationships" xmlns:m="http://schemas.openxmlformats.org/officeDocument/2006/math" xmlns:v="urn:schemas-microsoft-com:vml" xmlns:wp14="http://schemas.microsoft.com/office/word/2010/wordprocessingDrawing" xmlns:wp="http://schemas.openxmlformats.org/drawingml/2006/wordprocessingDrawing" xmlns:w10="urn:schemas-microsoft-com:office:word" xmlns:w="http://schemas.openxmlformats.org/wordprocessingml/2006/main" xmlns:w14="http://schemas.microsoft.com/office/word/2010/wordml" xmlns:w15="http://schemas.microsoft.com/office/word/2012/wordml" xmlns:w16se="http://schemas.microsoft.com/office/word/2015/wordml/symex" xmlns:wpg="http://schemas.microsoft.com/office/word/2010/wordprocessingGroup" xmlns:wpi="http://schemas.microsoft.com/office/word/2010/wordprocessingInk" xmlns:wne="http://schemas.microsoft.com/office/word/2006/wordml" xmlns:wps="http://schemas.microsoft.com/office/word/2010/wordprocessingShape" mc:Ignorable="w14 w15 w16se wp14">
+<w:document xmlns:wpc="http://schemas.microsoft.com/office/word/2010/wordprocessingCanvas" xmlns:cx="http://schemas.microsoft.com/office/drawing/2014/chartex" xmlns:cx1="http://schemas.microsoft.com/office/drawing/2015/9/8/chartex" xmlns:cx2="http://schemas.microsoft.com/office/drawing/2015/10/21/chartex" xmlns:cx3="http://schemas.microsoft.com/office/drawing/2016/5/9/chartex" xmlns:cx4="http://schemas.microsoft.com/office/drawing/2016/5/10/chartex" xmlns:cx5="http://schemas.microsoft.com/office/drawing/2016/5/11/chartex" xmlns:cx6="http://schemas.microsoft.com/office/drawing/2016/5/12/chartex" xmlns:cx7="http://schemas.microsoft.com/office/drawing/2016/5/13/chartex" xmlns:cx8="http://schemas.microsoft.com/office/drawing/2016/5/14/chartex" xmlns:mc="http://schemas.openxmlformats.org/markup-compatibility/2006" xmlns:aink="http://schemas.microsoft.com/office/drawing/2016/ink" xmlns:am3d="http://schemas.microsoft.com/office/drawing/2017/model3d" xmlns:o="urn:schemas-microsoft-com:office:office" xmlns:r="http://schemas.openxmlformats.org/officeDocument/2006/relationships" xmlns:m="http://schemas.openxmlformats.org/officeDocument/2006/math" xmlns:v="urn:schemas-microsoft-com:vml" xmlns:wp14="http://schemas.microsoft.com/office/word/2010/wordprocessingDrawing" xmlns:wp="http://schemas.openxmlformats.org/drawingml/2006/wordprocessingDrawing" xmlns:w10="urn:schemas-microsoft-com:office:word" xmlns:w="http://schemas.openxmlformats.org/wordprocessingml/2006/main" xmlns:w14="http://schemas.microsoft.com/office/word/2010/wordml" xmlns:w15="http://schemas.microsoft.com/office/word/2012/wordml" xmlns:w16cex="http://schemas.microsoft.com/office/word/2018/wordml/cex" xmlns:w16cid="http://schemas.microsoft.com/office/word/2016/wordml/cid" xmlns:w16="http://schemas.microsoft.com/office/word/2018/wordml" xmlns:w16se="http://schemas.microsoft.com/office/word/2015/wordml/symex" xmlns:wpg="http://schemas.microsoft.com/office/word/2010/wordprocessingGroup" xmlns:wpi="http://schemas.microsoft.com/office/word/2010/wordprocessingInk" xmlns:wne="http://schemas.microsoft.com/office/word/2006/wordml" xmlns:wps="http://schemas.microsoft.com/office/word/2010/wordprocessingShape" mc:Ignorable="w14 w15 w16se w16cid w16 w16cex wp14">
   <w:body>
     <w:p>
       <w:pPr>
@@ -44,7 +44,29 @@
           <w:sz w:val="22"/>
           <w:szCs w:val="22"/>
         </w:rPr>
-        <w:t xml:space="preserve">{{ courts[0].address.county }} </w:t>
+        <w:t>{{ courts[0].</w:t>
+      </w:r>
+      <w:proofErr w:type="spellStart"/>
+      <w:r>
+        <w:rPr>
+          <w:rStyle w:val="HTMLCode"/>
+          <w:rFonts w:asciiTheme="minorHAnsi" w:eastAsiaTheme="minorHAnsi" w:hAnsiTheme="minorHAnsi" w:cstheme="minorHAnsi"/>
+          <w:b/>
+          <w:sz w:val="22"/>
+          <w:szCs w:val="22"/>
+        </w:rPr>
+        <w:t>address.county</w:t>
+      </w:r>
+      <w:proofErr w:type="spellEnd"/>
+      <w:r>
+        <w:rPr>
+          <w:rStyle w:val="HTMLCode"/>
+          <w:rFonts w:asciiTheme="minorHAnsi" w:eastAsiaTheme="minorHAnsi" w:hAnsiTheme="minorHAnsi" w:cstheme="minorHAnsi"/>
+          <w:b/>
+          <w:sz w:val="22"/>
+          <w:szCs w:val="22"/>
+        </w:rPr>
+        <w:t xml:space="preserve"> }} </w:t>
       </w:r>
       <w:r>
         <w:rPr>
@@ -116,7 +138,15 @@
         <w:tab/>
       </w:r>
       <w:r>
-        <w:t>{{ docket_numbers[0] }}</w:t>
+        <w:t xml:space="preserve">{{ </w:t>
+      </w:r>
+      <w:proofErr w:type="spellStart"/>
+      <w:r>
+        <w:t>docket_numbers</w:t>
+      </w:r>
+      <w:proofErr w:type="spellEnd"/>
+      <w:r>
+        <w:t>[0] }}</w:t>
       </w:r>
     </w:p>
     <w:p>
@@ -168,12 +198,29 @@
         <w:rPr>
           <w:b/>
         </w:rPr>
-        <w:t>{{ other_parties }}</w:t>
-      </w:r>
-    </w:p>
-    <w:p>
-      <w:r>
-        <w:t xml:space="preserve">Plaintiff(s) – Landlord(s) </w:t>
+        <w:t xml:space="preserve">{{ </w:t>
+      </w:r>
+      <w:proofErr w:type="spellStart"/>
+      <w:r>
+        <w:rPr>
+          <w:b/>
+        </w:rPr>
+        <w:t>other_parties</w:t>
+      </w:r>
+      <w:proofErr w:type="spellEnd"/>
+      <w:r>
+        <w:rPr>
+          <w:b/>
+        </w:rPr>
+        <w:t xml:space="preserve"> }}</w:t>
+      </w:r>
+    </w:p>
+    <w:p>
+      <w:r>
+        <w:t>Plaintiff(s)</w:t>
+      </w:r>
+      <w:r>
+        <w:t>,</w:t>
       </w:r>
     </w:p>
     <w:p>
@@ -196,7 +243,7 @@
     </w:p>
     <w:p>
       <w:r>
-        <w:t>Defendant(s) – Tenants(s)</w:t>
+        <w:t>Defendant(s)</w:t>
       </w:r>
       <w:r>
         <w:t>.</w:t>
@@ -412,8 +459,6 @@
       <w:pPr>
         <w:spacing w:after="0"/>
       </w:pPr>
-      <w:bookmarkStart w:id="0" w:name="_GoBack"/>
-      <w:bookmarkEnd w:id="0"/>
     </w:p>
     <w:p>
       <w:pPr>
@@ -438,19 +483,32 @@
       <w:r>
         <w:t xml:space="preserve">{{ </w:t>
       </w:r>
+      <w:proofErr w:type="spellStart"/>
       <w:r>
         <w:t>user</w:t>
       </w:r>
       <w:r>
-        <w:t>.signature }}</w:t>
-      </w:r>
-    </w:p>
-    <w:p>
-      <w:pPr>
-        <w:spacing w:after="0"/>
-      </w:pPr>
-      <w:r>
-        <w:t>{%p endfor %}</w:t>
+        <w:t>.signature</w:t>
+      </w:r>
+      <w:proofErr w:type="spellEnd"/>
+      <w:r>
+        <w:t xml:space="preserve"> }}</w:t>
+      </w:r>
+    </w:p>
+    <w:p>
+      <w:pPr>
+        <w:spacing w:after="0"/>
+      </w:pPr>
+      <w:r>
+        <w:t xml:space="preserve">{%p </w:t>
+      </w:r>
+      <w:proofErr w:type="spellStart"/>
+      <w:r>
+        <w:t>endfor</w:t>
+      </w:r>
+      <w:proofErr w:type="spellEnd"/>
+      <w:r>
+        <w:t xml:space="preserve"> %}</w:t>
       </w:r>
     </w:p>
     <w:p>
@@ -477,38 +535,72 @@
         <w:t>{{ users[0]</w:t>
       </w:r>
       <w:r>
-        <w:t>.address</w:t>
-      </w:r>
-      <w:r>
-        <w:t>.block() }}</w:t>
-      </w:r>
-    </w:p>
-    <w:p>
-      <w:pPr>
-        <w:spacing w:after="0"/>
-      </w:pPr>
-      <w:r>
-        <w:t>{{ users[0].phone_numbers() }}</w:t>
-      </w:r>
-    </w:p>
-    <w:p>
-      <w:pPr>
-        <w:spacing w:after="0"/>
-      </w:pPr>
-      <w:r>
-        <w:t>{{ showifdef('users[0].email') }}</w:t>
-      </w:r>
-    </w:p>
-    <w:p>
-      <w:pPr>
-        <w:spacing w:after="0"/>
-      </w:pPr>
-      <w:r>
-        <w:t>{{ showifdef('users[0].</w:t>
-      </w:r>
+        <w:t>.</w:t>
+      </w:r>
+      <w:proofErr w:type="spellStart"/>
+      <w:r>
+        <w:t>address</w:t>
+      </w:r>
+      <w:r>
+        <w:t>.block</w:t>
+      </w:r>
+      <w:proofErr w:type="spellEnd"/>
+      <w:r>
+        <w:t>() }}</w:t>
+      </w:r>
+    </w:p>
+    <w:p>
+      <w:pPr>
+        <w:spacing w:after="0"/>
+      </w:pPr>
+      <w:r>
+        <w:t>{{ users[0].</w:t>
+      </w:r>
+      <w:proofErr w:type="spellStart"/>
+      <w:r>
+        <w:t>phone_numbers</w:t>
+      </w:r>
+      <w:proofErr w:type="spellEnd"/>
+      <w:r>
+        <w:t>() }}</w:t>
+      </w:r>
+    </w:p>
+    <w:p>
+      <w:pPr>
+        <w:spacing w:after="0"/>
+      </w:pPr>
+      <w:r>
+        <w:t xml:space="preserve">{{ </w:t>
+      </w:r>
+      <w:proofErr w:type="spellStart"/>
+      <w:r>
+        <w:t>showifdef</w:t>
+      </w:r>
+      <w:proofErr w:type="spellEnd"/>
+      <w:r>
+        <w:t>('users[0].email') }}</w:t>
+      </w:r>
+    </w:p>
+    <w:p>
+      <w:pPr>
+        <w:spacing w:after="0"/>
+      </w:pPr>
+      <w:r>
+        <w:t xml:space="preserve">{{ </w:t>
+      </w:r>
+      <w:proofErr w:type="spellStart"/>
+      <w:r>
+        <w:t>showifdef</w:t>
+      </w:r>
+      <w:proofErr w:type="spellEnd"/>
+      <w:r>
+        <w:t>('users[0].</w:t>
+      </w:r>
+      <w:proofErr w:type="spellStart"/>
       <w:r>
         <w:t>other_contact_method</w:t>
       </w:r>
+      <w:proofErr w:type="spellEnd"/>
       <w:r>
         <w:t>') }}</w:t>
       </w:r>
@@ -516,7 +608,15 @@
     <w:p/>
     <w:p>
       <w:r>
-        <w:t>{%p if ready_to_serve %}</w:t>
+        <w:t xml:space="preserve">{%p if </w:t>
+      </w:r>
+      <w:proofErr w:type="spellStart"/>
+      <w:r>
+        <w:t>ready_to_serve</w:t>
+      </w:r>
+      <w:proofErr w:type="spellEnd"/>
+      <w:r>
+        <w:t xml:space="preserve"> %}</w:t>
       </w:r>
     </w:p>
     <w:p>
@@ -535,7 +635,23 @@
     </w:p>
     <w:p>
       <w:r>
-        <w:t>I certify I sent a true copy of this Motion to Dismiss to the Plaintiff, my landlord, or my landlord’s lawyer by  {{ service_method }} on this date: {{ service_date }}.</w:t>
+        <w:t xml:space="preserve">I certify I sent a true copy of this Motion to Dismiss to the Plaintiff, my landlord, or my landlord’s lawyer by  {{ </w:t>
+      </w:r>
+      <w:proofErr w:type="spellStart"/>
+      <w:r>
+        <w:t>service_method</w:t>
+      </w:r>
+      <w:proofErr w:type="spellEnd"/>
+      <w:r>
+        <w:t xml:space="preserve"> }} on this date: {{ </w:t>
+      </w:r>
+      <w:proofErr w:type="spellStart"/>
+      <w:r>
+        <w:t>service_date</w:t>
+      </w:r>
+      <w:proofErr w:type="spellEnd"/>
+      <w:r>
+        <w:t xml:space="preserve"> }}.</w:t>
       </w:r>
     </w:p>
     <w:p/>
@@ -550,7 +666,21 @@
         <w:rPr>
           <w:u w:val="single"/>
         </w:rPr>
-        <w:t>{{ showifdef('users[0].signature') }}</w:t>
+        <w:t xml:space="preserve">{{ </w:t>
+      </w:r>
+      <w:proofErr w:type="spellStart"/>
+      <w:r>
+        <w:rPr>
+          <w:u w:val="single"/>
+        </w:rPr>
+        <w:t>showifdef</w:t>
+      </w:r>
+      <w:proofErr w:type="spellEnd"/>
+      <w:r>
+        <w:rPr>
+          <w:u w:val="single"/>
+        </w:rPr>
+        <w:t>('users[0].signature') }}</w:t>
       </w:r>
       <w:r>
         <w:rPr>
@@ -672,7 +802,7 @@
 </file>
 
 <file path=word/numbering.xml><?xml version="1.0" encoding="utf-8"?>
-<w:numbering xmlns:wpc="http://schemas.microsoft.com/office/word/2010/wordprocessingCanvas" xmlns:cx="http://schemas.microsoft.com/office/drawing/2014/chartex" xmlns:cx1="http://schemas.microsoft.com/office/drawing/2015/9/8/chartex" xmlns:mc="http://schemas.openxmlformats.org/markup-compatibility/2006" xmlns:o="urn:schemas-microsoft-com:office:office" xmlns:r="http://schemas.openxmlformats.org/officeDocument/2006/relationships" xmlns:m="http://schemas.openxmlformats.org/officeDocument/2006/math" xmlns:v="urn:schemas-microsoft-com:vml" xmlns:wp14="http://schemas.microsoft.com/office/word/2010/wordprocessingDrawing" xmlns:wp="http://schemas.openxmlformats.org/drawingml/2006/wordprocessingDrawing" xmlns:w10="urn:schemas-microsoft-com:office:word" xmlns:w="http://schemas.openxmlformats.org/wordprocessingml/2006/main" xmlns:w14="http://schemas.microsoft.com/office/word/2010/wordml" xmlns:w15="http://schemas.microsoft.com/office/word/2012/wordml" xmlns:w16se="http://schemas.microsoft.com/office/word/2015/wordml/symex" xmlns:wpg="http://schemas.microsoft.com/office/word/2010/wordprocessingGroup" xmlns:wpi="http://schemas.microsoft.com/office/word/2010/wordprocessingInk" xmlns:wne="http://schemas.microsoft.com/office/word/2006/wordml" xmlns:wps="http://schemas.microsoft.com/office/word/2010/wordprocessingShape" mc:Ignorable="w14 w15 w16se wp14">
+<w:numbering xmlns:wpc="http://schemas.microsoft.com/office/word/2010/wordprocessingCanvas" xmlns:cx="http://schemas.microsoft.com/office/drawing/2014/chartex" xmlns:cx1="http://schemas.microsoft.com/office/drawing/2015/9/8/chartex" xmlns:cx2="http://schemas.microsoft.com/office/drawing/2015/10/21/chartex" xmlns:cx3="http://schemas.microsoft.com/office/drawing/2016/5/9/chartex" xmlns:cx4="http://schemas.microsoft.com/office/drawing/2016/5/10/chartex" xmlns:cx5="http://schemas.microsoft.com/office/drawing/2016/5/11/chartex" xmlns:cx6="http://schemas.microsoft.com/office/drawing/2016/5/12/chartex" xmlns:cx7="http://schemas.microsoft.com/office/drawing/2016/5/13/chartex" xmlns:cx8="http://schemas.microsoft.com/office/drawing/2016/5/14/chartex" xmlns:mc="http://schemas.openxmlformats.org/markup-compatibility/2006" xmlns:aink="http://schemas.microsoft.com/office/drawing/2016/ink" xmlns:am3d="http://schemas.microsoft.com/office/drawing/2017/model3d" xmlns:o="urn:schemas-microsoft-com:office:office" xmlns:r="http://schemas.openxmlformats.org/officeDocument/2006/relationships" xmlns:m="http://schemas.openxmlformats.org/officeDocument/2006/math" xmlns:v="urn:schemas-microsoft-com:vml" xmlns:wp14="http://schemas.microsoft.com/office/word/2010/wordprocessingDrawing" xmlns:wp="http://schemas.openxmlformats.org/drawingml/2006/wordprocessingDrawing" xmlns:w10="urn:schemas-microsoft-com:office:word" xmlns:w="http://schemas.openxmlformats.org/wordprocessingml/2006/main" xmlns:w14="http://schemas.microsoft.com/office/word/2010/wordml" xmlns:w15="http://schemas.microsoft.com/office/word/2012/wordml" xmlns:w16cex="http://schemas.microsoft.com/office/word/2018/wordml/cex" xmlns:w16cid="http://schemas.microsoft.com/office/word/2016/wordml/cid" xmlns:w16="http://schemas.microsoft.com/office/word/2018/wordml" xmlns:w16se="http://schemas.microsoft.com/office/word/2015/wordml/symex" xmlns:wpg="http://schemas.microsoft.com/office/word/2010/wordprocessingGroup" xmlns:wpi="http://schemas.microsoft.com/office/word/2010/wordprocessingInk" xmlns:wne="http://schemas.microsoft.com/office/word/2006/wordml" xmlns:wps="http://schemas.microsoft.com/office/word/2010/wordprocessingShape" mc:Ignorable="w14 w15 w16se w16cid w16 w16cex wp14">
   <w:abstractNum w:abstractNumId="0" w15:restartNumberingAfterBreak="0">
     <w:nsid w:val="1EEC7214"/>
     <w:multiLevelType w:val="hybridMultilevel"/>
@@ -766,7 +896,7 @@
 </file>
 
 <file path=word/styles.xml><?xml version="1.0" encoding="utf-8"?>
-<w:styles xmlns:mc="http://schemas.openxmlformats.org/markup-compatibility/2006" xmlns:r="http://schemas.openxmlformats.org/officeDocument/2006/relationships" xmlns:w="http://schemas.openxmlformats.org/wordprocessingml/2006/main" xmlns:w14="http://schemas.microsoft.com/office/word/2010/wordml" xmlns:w15="http://schemas.microsoft.com/office/word/2012/wordml" xmlns:w16se="http://schemas.microsoft.com/office/word/2015/wordml/symex" mc:Ignorable="w14 w15 w16se">
+<w:styles xmlns:mc="http://schemas.openxmlformats.org/markup-compatibility/2006" xmlns:r="http://schemas.openxmlformats.org/officeDocument/2006/relationships" xmlns:w="http://schemas.openxmlformats.org/wordprocessingml/2006/main" xmlns:w14="http://schemas.microsoft.com/office/word/2010/wordml" xmlns:w15="http://schemas.microsoft.com/office/word/2012/wordml" xmlns:w16cex="http://schemas.microsoft.com/office/word/2018/wordml/cex" xmlns:w16cid="http://schemas.microsoft.com/office/word/2016/wordml/cid" xmlns:w16="http://schemas.microsoft.com/office/word/2018/wordml" xmlns:w16se="http://schemas.microsoft.com/office/word/2015/wordml/symex" mc:Ignorable="w14 w15 w16se w16cid w16 w16cex">
   <w:docDefaults>
     <w:rPrDefault>
       <w:rPr>
@@ -782,7 +912,7 @@
       </w:pPr>
     </w:pPrDefault>
   </w:docDefaults>
-  <w:latentStyles w:defLockedState="0" w:defUIPriority="99" w:defSemiHidden="0" w:defUnhideWhenUsed="0" w:defQFormat="0" w:count="371">
+  <w:latentStyles w:defLockedState="0" w:defUIPriority="99" w:defSemiHidden="0" w:defUnhideWhenUsed="0" w:defQFormat="0" w:count="376">
     <w:lsdException w:name="Normal" w:uiPriority="0" w:qFormat="1"/>
     <w:lsdException w:name="heading 1" w:uiPriority="9" w:qFormat="1"/>
     <w:lsdException w:name="heading 2" w:semiHidden="1" w:uiPriority="9" w:unhideWhenUsed="1" w:qFormat="1"/>
@@ -888,7 +1018,6 @@
     <w:lsdException w:name="HTML Sample" w:semiHidden="1" w:unhideWhenUsed="1"/>
     <w:lsdException w:name="HTML Typewriter" w:semiHidden="1" w:unhideWhenUsed="1"/>
     <w:lsdException w:name="HTML Variable" w:semiHidden="1" w:unhideWhenUsed="1"/>
-    <w:lsdException w:name="Normal Table" w:semiHidden="1" w:unhideWhenUsed="1"/>
     <w:lsdException w:name="annotation subject" w:semiHidden="1" w:unhideWhenUsed="1"/>
     <w:lsdException w:name="No List" w:semiHidden="1" w:unhideWhenUsed="1"/>
     <w:lsdException w:name="Outline List 1" w:semiHidden="1" w:unhideWhenUsed="1"/>
@@ -931,11 +1060,8 @@
     <w:lsdException w:name="Table Contemporary" w:semiHidden="1" w:unhideWhenUsed="1"/>
     <w:lsdException w:name="Table Elegant" w:semiHidden="1" w:unhideWhenUsed="1"/>
     <w:lsdException w:name="Table Professional" w:semiHidden="1" w:unhideWhenUsed="1"/>
-    <w:lsdException w:name="Table Subtle 1" w:semiHidden="1" w:unhideWhenUsed="1"/>
     <w:lsdException w:name="Table Subtle 2" w:semiHidden="1" w:unhideWhenUsed="1"/>
     <w:lsdException w:name="Table Web 1" w:semiHidden="1" w:unhideWhenUsed="1"/>
-    <w:lsdException w:name="Table Web 2" w:semiHidden="1" w:unhideWhenUsed="1"/>
-    <w:lsdException w:name="Table Web 3" w:semiHidden="1" w:unhideWhenUsed="1"/>
     <w:lsdException w:name="Balloon Text" w:semiHidden="1" w:unhideWhenUsed="1"/>
     <w:lsdException w:name="Table Grid" w:uiPriority="39"/>
     <w:lsdException w:name="Table Theme" w:semiHidden="1" w:unhideWhenUsed="1"/>
@@ -1154,6 +1280,11 @@
     <w:lsdException w:name="List Table 5 Dark Accent 6" w:uiPriority="50"/>
     <w:lsdException w:name="List Table 6 Colorful Accent 6" w:uiPriority="51"/>
     <w:lsdException w:name="List Table 7 Colorful Accent 6" w:uiPriority="52"/>
+    <w:lsdException w:name="Mention" w:semiHidden="1" w:unhideWhenUsed="1"/>
+    <w:lsdException w:name="Smart Hyperlink" w:semiHidden="1" w:unhideWhenUsed="1"/>
+    <w:lsdException w:name="Hashtag" w:semiHidden="1" w:unhideWhenUsed="1"/>
+    <w:lsdException w:name="Unresolved Mention" w:semiHidden="1" w:unhideWhenUsed="1"/>
+    <w:lsdException w:name="Smart Link" w:semiHidden="1" w:unhideWhenUsed="1"/>
   </w:latentStyles>
   <w:style w:type="paragraph" w:default="1" w:styleId="Normal">
     <w:name w:val="Normal"/>

</xml_diff>

<commit_message>
This does not work
</commit_message>
<xml_diff>
--- a/docassemble/MAEvictionMoratorium/data/templates/motion_to_dismiss_for_non-essential_eviction.docx
+++ b/docassemble/MAEvictionMoratorium/data/templates/motion_to_dismiss_for_non-essential_eviction.docx
@@ -44,29 +44,7 @@
           <w:sz w:val="22"/>
           <w:szCs w:val="22"/>
         </w:rPr>
-        <w:t>{{ courts[0].</w:t>
-      </w:r>
-      <w:proofErr w:type="spellStart"/>
-      <w:r>
-        <w:rPr>
-          <w:rStyle w:val="HTMLCode"/>
-          <w:rFonts w:asciiTheme="minorHAnsi" w:eastAsiaTheme="minorHAnsi" w:hAnsiTheme="minorHAnsi" w:cstheme="minorHAnsi"/>
-          <w:b/>
-          <w:sz w:val="22"/>
-          <w:szCs w:val="22"/>
-        </w:rPr>
-        <w:t>address.county</w:t>
-      </w:r>
-      <w:proofErr w:type="spellEnd"/>
-      <w:r>
-        <w:rPr>
-          <w:rStyle w:val="HTMLCode"/>
-          <w:rFonts w:asciiTheme="minorHAnsi" w:eastAsiaTheme="minorHAnsi" w:hAnsiTheme="minorHAnsi" w:cstheme="minorHAnsi"/>
-          <w:b/>
-          <w:sz w:val="22"/>
-          <w:szCs w:val="22"/>
-        </w:rPr>
-        <w:t xml:space="preserve"> }} </w:t>
+        <w:t xml:space="preserve">{{ courts[0].address.county }} </w:t>
       </w:r>
       <w:r>
         <w:rPr>
@@ -138,15 +116,7 @@
         <w:tab/>
       </w:r>
       <w:r>
-        <w:t xml:space="preserve">{{ </w:t>
-      </w:r>
-      <w:proofErr w:type="spellStart"/>
-      <w:r>
-        <w:t>docket_numbers</w:t>
-      </w:r>
-      <w:proofErr w:type="spellEnd"/>
-      <w:r>
-        <w:t>[0] }}</w:t>
+        <w:t>{{ docket_numbers[0] }}</w:t>
       </w:r>
     </w:p>
     <w:p>
@@ -198,47 +168,51 @@
         <w:rPr>
           <w:b/>
         </w:rPr>
-        <w:t xml:space="preserve">{{ </w:t>
-      </w:r>
-      <w:proofErr w:type="spellStart"/>
-      <w:r>
-        <w:rPr>
-          <w:b/>
-        </w:rPr>
-        <w:t>other_parties</w:t>
-      </w:r>
-      <w:proofErr w:type="spellEnd"/>
+        <w:t>{{ other_parties }}</w:t>
+      </w:r>
+    </w:p>
+    <w:p>
+      <w:r>
+        <w:t>Plaintiff(s)</w:t>
+      </w:r>
+      <w:r>
+        <w:t>,</w:t>
+      </w:r>
+    </w:p>
+    <w:p>
+      <w:r>
+        <w:t>vs.</w:t>
+      </w:r>
+    </w:p>
+    <w:p>
+      <w:pPr>
+        <w:rPr>
+          <w:b/>
+        </w:rPr>
+      </w:pPr>
+      <w:r>
+        <w:rPr>
+          <w:b/>
+        </w:rPr>
+        <w:t>{{ users }}</w:t>
+      </w:r>
+      <w:r>
+        <w:rPr>
+          <w:b/>
+        </w:rPr>
+        <w:t xml:space="preserve">, {{ </w:t>
+      </w:r>
+      <w:r>
+        <w:rPr>
+          <w:b/>
+        </w:rPr>
+        <w:t>other_users</w:t>
+      </w:r>
       <w:r>
         <w:rPr>
           <w:b/>
         </w:rPr>
         <w:t xml:space="preserve"> }}</w:t>
-      </w:r>
-    </w:p>
-    <w:p>
-      <w:r>
-        <w:t>Plaintiff(s)</w:t>
-      </w:r>
-      <w:r>
-        <w:t>,</w:t>
-      </w:r>
-    </w:p>
-    <w:p>
-      <w:r>
-        <w:t>vs.</w:t>
-      </w:r>
-    </w:p>
-    <w:p>
-      <w:pPr>
-        <w:rPr>
-          <w:b/>
-        </w:rPr>
-      </w:pPr>
-      <w:r>
-        <w:rPr>
-          <w:b/>
-        </w:rPr>
-        <w:t>{{ users }}</w:t>
       </w:r>
     </w:p>
     <w:p>
@@ -483,140 +457,120 @@
       <w:r>
         <w:t xml:space="preserve">{{ </w:t>
       </w:r>
-      <w:proofErr w:type="spellStart"/>
       <w:r>
         <w:t>user</w:t>
       </w:r>
       <w:r>
-        <w:t>.signature</w:t>
-      </w:r>
-      <w:proofErr w:type="spellEnd"/>
-      <w:r>
+        <w:t>.signature }}</w:t>
+      </w:r>
+    </w:p>
+    <w:p>
+      <w:pPr>
+        <w:spacing w:after="0"/>
+      </w:pPr>
+      <w:r>
+        <w:t>{%p endfor %}</w:t>
+      </w:r>
+    </w:p>
+    <w:p>
+      <w:pPr>
+        <w:spacing w:after="0"/>
+      </w:pPr>
+      <w:r>
+        <w:t>{%p endif %}</w:t>
+      </w:r>
+    </w:p>
+    <w:p>
+      <w:pPr>
+        <w:spacing w:after="0"/>
+      </w:pPr>
+      <w:r>
+        <w:t>{{ users }}</w:t>
+      </w:r>
+    </w:p>
+    <w:p>
+      <w:pPr>
+        <w:spacing w:after="0"/>
+      </w:pPr>
+      <w:r>
+        <w:t>{{ users[0]</w:t>
+      </w:r>
+      <w:r>
+        <w:t>.address</w:t>
+      </w:r>
+      <w:r>
+        <w:t>.block() }}</w:t>
+      </w:r>
+    </w:p>
+    <w:p>
+      <w:pPr>
+        <w:spacing w:after="0"/>
+      </w:pPr>
+      <w:r>
+        <w:t>{{ users[0].phone_numbers() }}</w:t>
+      </w:r>
+    </w:p>
+    <w:p>
+      <w:pPr>
+        <w:spacing w:after="0"/>
+      </w:pPr>
+      <w:r>
+        <w:t>{{ showifdef('users[0].email') }}</w:t>
+      </w:r>
+    </w:p>
+    <w:p>
+      <w:pPr>
+        <w:spacing w:after="0"/>
+      </w:pPr>
+      <w:r>
+        <w:t>{{ showifdef('users[0].</w:t>
+      </w:r>
+      <w:r>
+        <w:t>other_contact_method</w:t>
+      </w:r>
+      <w:r>
+        <w:t>') }}</w:t>
+      </w:r>
+    </w:p>
+    <w:p>
+      <w:pPr>
+        <w:spacing w:after="0"/>
+      </w:pPr>
+    </w:p>
+    <w:p>
+      <w:pPr>
+        <w:spacing w:after="0"/>
+        <w:rPr>
+          <w:bCs/>
+          <w:u w:val="single"/>
+        </w:rPr>
+      </w:pPr>
+      <w:r>
+        <w:rPr>
+          <w:bCs/>
+          <w:u w:val="single"/>
+        </w:rPr>
+        <w:t xml:space="preserve">{{ </w:t>
+      </w:r>
+      <w:r>
+        <w:rPr>
+          <w:bCs/>
+          <w:u w:val="single"/>
+        </w:rPr>
+        <w:t>other_users</w:t>
+      </w:r>
+      <w:r>
+        <w:rPr>
+          <w:bCs/>
+          <w:u w:val="single"/>
+        </w:rPr>
         <w:t xml:space="preserve"> }}</w:t>
       </w:r>
     </w:p>
-    <w:p>
-      <w:pPr>
-        <w:spacing w:after="0"/>
-      </w:pPr>
-      <w:r>
-        <w:t xml:space="preserve">{%p </w:t>
-      </w:r>
-      <w:proofErr w:type="spellStart"/>
-      <w:r>
-        <w:t>endfor</w:t>
-      </w:r>
-      <w:proofErr w:type="spellEnd"/>
-      <w:r>
-        <w:t xml:space="preserve"> %}</w:t>
-      </w:r>
-    </w:p>
-    <w:p>
-      <w:pPr>
-        <w:spacing w:after="0"/>
-      </w:pPr>
-      <w:r>
-        <w:t>{%p endif %}</w:t>
-      </w:r>
-    </w:p>
-    <w:p>
-      <w:pPr>
-        <w:spacing w:after="0"/>
-      </w:pPr>
-      <w:r>
-        <w:t>{{ users }}</w:t>
-      </w:r>
-    </w:p>
-    <w:p>
-      <w:pPr>
-        <w:spacing w:after="0"/>
-      </w:pPr>
-      <w:r>
-        <w:t>{{ users[0]</w:t>
-      </w:r>
-      <w:r>
-        <w:t>.</w:t>
-      </w:r>
-      <w:proofErr w:type="spellStart"/>
-      <w:r>
-        <w:t>address</w:t>
-      </w:r>
-      <w:r>
-        <w:t>.block</w:t>
-      </w:r>
-      <w:proofErr w:type="spellEnd"/>
-      <w:r>
-        <w:t>() }}</w:t>
-      </w:r>
-    </w:p>
-    <w:p>
-      <w:pPr>
-        <w:spacing w:after="0"/>
-      </w:pPr>
-      <w:r>
-        <w:t>{{ users[0].</w:t>
-      </w:r>
-      <w:proofErr w:type="spellStart"/>
-      <w:r>
-        <w:t>phone_numbers</w:t>
-      </w:r>
-      <w:proofErr w:type="spellEnd"/>
-      <w:r>
-        <w:t>() }}</w:t>
-      </w:r>
-    </w:p>
-    <w:p>
-      <w:pPr>
-        <w:spacing w:after="0"/>
-      </w:pPr>
-      <w:r>
-        <w:t xml:space="preserve">{{ </w:t>
-      </w:r>
-      <w:proofErr w:type="spellStart"/>
-      <w:r>
-        <w:t>showifdef</w:t>
-      </w:r>
-      <w:proofErr w:type="spellEnd"/>
-      <w:r>
-        <w:t>('users[0].email') }}</w:t>
-      </w:r>
-    </w:p>
-    <w:p>
-      <w:pPr>
-        <w:spacing w:after="0"/>
-      </w:pPr>
-      <w:r>
-        <w:t xml:space="preserve">{{ </w:t>
-      </w:r>
-      <w:proofErr w:type="spellStart"/>
-      <w:r>
-        <w:t>showifdef</w:t>
-      </w:r>
-      <w:proofErr w:type="spellEnd"/>
-      <w:r>
-        <w:t>('users[0].</w:t>
-      </w:r>
-      <w:proofErr w:type="spellStart"/>
-      <w:r>
-        <w:t>other_contact_method</w:t>
-      </w:r>
-      <w:proofErr w:type="spellEnd"/>
-      <w:r>
-        <w:t>') }}</w:t>
-      </w:r>
-    </w:p>
     <w:p/>
     <w:p>
       <w:r>
-        <w:t xml:space="preserve">{%p if </w:t>
-      </w:r>
-      <w:proofErr w:type="spellStart"/>
-      <w:r>
-        <w:t>ready_to_serve</w:t>
-      </w:r>
-      <w:proofErr w:type="spellEnd"/>
-      <w:r>
-        <w:t xml:space="preserve"> %}</w:t>
+        <w:t>{%p if ready_to_serve %}</w:t>
       </w:r>
     </w:p>
     <w:p>
@@ -635,23 +589,7 @@
     </w:p>
     <w:p>
       <w:r>
-        <w:t xml:space="preserve">I certify I sent a true copy of this Motion to Dismiss to the Plaintiff, my landlord, or my landlord’s lawyer by  {{ </w:t>
-      </w:r>
-      <w:proofErr w:type="spellStart"/>
-      <w:r>
-        <w:t>service_method</w:t>
-      </w:r>
-      <w:proofErr w:type="spellEnd"/>
-      <w:r>
-        <w:t xml:space="preserve"> }} on this date: {{ </w:t>
-      </w:r>
-      <w:proofErr w:type="spellStart"/>
-      <w:r>
-        <w:t>service_date</w:t>
-      </w:r>
-      <w:proofErr w:type="spellEnd"/>
-      <w:r>
-        <w:t xml:space="preserve"> }}.</w:t>
+        <w:t>I certify I sent a true copy of this Motion to Dismiss to the Plaintiff, my landlord, or my landlord’s lawyer by  {{ service_method }} on this date: {{ service_date }}.</w:t>
       </w:r>
     </w:p>
     <w:p/>
@@ -666,35 +604,13 @@
         <w:rPr>
           <w:u w:val="single"/>
         </w:rPr>
-        <w:t xml:space="preserve">{{ </w:t>
-      </w:r>
-      <w:proofErr w:type="spellStart"/>
+        <w:t>{{ showifdef('users[0].signature') }}</w:t>
+      </w:r>
       <w:r>
         <w:rPr>
           <w:u w:val="single"/>
         </w:rPr>
-        <w:t>showifdef</w:t>
-      </w:r>
-      <w:proofErr w:type="spellEnd"/>
-      <w:r>
-        <w:rPr>
-          <w:u w:val="single"/>
-        </w:rPr>
-        <w:t>('users[0].signature') }}</w:t>
-      </w:r>
-      <w:r>
-        <w:rPr>
-          <w:u w:val="single"/>
-        </w:rPr>
-        <w:tab/>
-      </w:r>
-    </w:p>
-    <w:p>
-      <w:pPr>
-        <w:spacing w:after="0"/>
-      </w:pPr>
-      <w:r>
-        <w:t>{{ users }}</w:t>
+        <w:tab/>
       </w:r>
     </w:p>
     <w:p>
@@ -1018,6 +934,7 @@
     <w:lsdException w:name="HTML Sample" w:semiHidden="1" w:unhideWhenUsed="1"/>
     <w:lsdException w:name="HTML Typewriter" w:semiHidden="1" w:unhideWhenUsed="1"/>
     <w:lsdException w:name="HTML Variable" w:semiHidden="1" w:unhideWhenUsed="1"/>
+    <w:lsdException w:name="Normal Table" w:semiHidden="1" w:unhideWhenUsed="1"/>
     <w:lsdException w:name="annotation subject" w:semiHidden="1" w:unhideWhenUsed="1"/>
     <w:lsdException w:name="No List" w:semiHidden="1" w:unhideWhenUsed="1"/>
     <w:lsdException w:name="Outline List 1" w:semiHidden="1" w:unhideWhenUsed="1"/>
@@ -1060,8 +977,11 @@
     <w:lsdException w:name="Table Contemporary" w:semiHidden="1" w:unhideWhenUsed="1"/>
     <w:lsdException w:name="Table Elegant" w:semiHidden="1" w:unhideWhenUsed="1"/>
     <w:lsdException w:name="Table Professional" w:semiHidden="1" w:unhideWhenUsed="1"/>
+    <w:lsdException w:name="Table Subtle 1" w:semiHidden="1" w:unhideWhenUsed="1"/>
     <w:lsdException w:name="Table Subtle 2" w:semiHidden="1" w:unhideWhenUsed="1"/>
     <w:lsdException w:name="Table Web 1" w:semiHidden="1" w:unhideWhenUsed="1"/>
+    <w:lsdException w:name="Table Web 2" w:semiHidden="1" w:unhideWhenUsed="1"/>
+    <w:lsdException w:name="Table Web 3" w:semiHidden="1" w:unhideWhenUsed="1"/>
     <w:lsdException w:name="Balloon Text" w:semiHidden="1" w:unhideWhenUsed="1"/>
     <w:lsdException w:name="Table Grid" w:uiPriority="39"/>
     <w:lsdException w:name="Table Theme" w:semiHidden="1" w:unhideWhenUsed="1"/>

</xml_diff>

<commit_message>
7.11.20 continued merge, texting not working.
</commit_message>
<xml_diff>
--- a/docassemble/MAEvictionMoratorium/data/templates/motion_to_dismiss_for_non-essential_eviction.docx
+++ b/docassemble/MAEvictionMoratorium/data/templates/motion_to_dismiss_for_non-essential_eviction.docx
@@ -200,19 +200,7 @@
         <w:rPr>
           <w:b/>
         </w:rPr>
-        <w:t xml:space="preserve">, {{ </w:t>
-      </w:r>
-      <w:r>
-        <w:rPr>
-          <w:b/>
-        </w:rPr>
-        <w:t>other_users</w:t>
-      </w:r>
-      <w:r>
-        <w:rPr>
-          <w:b/>
-        </w:rPr>
-        <w:t xml:space="preserve"> }}</w:t>
+        <w:t xml:space="preserve">, </w:t>
       </w:r>
     </w:p>
     <w:p>
@@ -537,37 +525,6 @@
         <w:spacing w:after="0"/>
       </w:pPr>
     </w:p>
-    <w:p>
-      <w:pPr>
-        <w:spacing w:after="0"/>
-        <w:rPr>
-          <w:bCs/>
-          <w:u w:val="single"/>
-        </w:rPr>
-      </w:pPr>
-      <w:r>
-        <w:rPr>
-          <w:bCs/>
-          <w:u w:val="single"/>
-        </w:rPr>
-        <w:t xml:space="preserve">{{ </w:t>
-      </w:r>
-      <w:r>
-        <w:rPr>
-          <w:bCs/>
-          <w:u w:val="single"/>
-        </w:rPr>
-        <w:t>other_users</w:t>
-      </w:r>
-      <w:r>
-        <w:rPr>
-          <w:bCs/>
-          <w:u w:val="single"/>
-        </w:rPr>
-        <w:t xml:space="preserve"> }}</w:t>
-      </w:r>
-    </w:p>
-    <w:p/>
     <w:p>
       <w:r>
         <w:t>{%p if ready_to_serve %}</w:t>

</xml_diff>

<commit_message>
Implements email and text sending and some flow. Signatures not populating.
</commit_message>
<xml_diff>
--- a/docassemble/MAEvictionMoratorium/data/templates/motion_to_dismiss_for_non-essential_eviction.docx
+++ b/docassemble/MAEvictionMoratorium/data/templates/motion_to_dismiss_for_non-essential_eviction.docx
@@ -36,6 +36,7 @@
           <w:b/>
         </w:rPr>
       </w:pPr>
+      <w:proofErr w:type="gramStart"/>
       <w:r>
         <w:rPr>
           <w:rStyle w:val="HTMLCode"/>
@@ -44,7 +45,40 @@
           <w:sz w:val="22"/>
           <w:szCs w:val="22"/>
         </w:rPr>
-        <w:t xml:space="preserve">{{ courts[0].address.county }} </w:t>
+        <w:t>{{ courts</w:t>
+      </w:r>
+      <w:proofErr w:type="gramEnd"/>
+      <w:r>
+        <w:rPr>
+          <w:rStyle w:val="HTMLCode"/>
+          <w:rFonts w:asciiTheme="minorHAnsi" w:eastAsiaTheme="minorHAnsi" w:hAnsiTheme="minorHAnsi" w:cstheme="minorHAnsi"/>
+          <w:b/>
+          <w:sz w:val="22"/>
+          <w:szCs w:val="22"/>
+        </w:rPr>
+        <w:t>[0].</w:t>
+      </w:r>
+      <w:proofErr w:type="spellStart"/>
+      <w:r>
+        <w:rPr>
+          <w:rStyle w:val="HTMLCode"/>
+          <w:rFonts w:asciiTheme="minorHAnsi" w:eastAsiaTheme="minorHAnsi" w:hAnsiTheme="minorHAnsi" w:cstheme="minorHAnsi"/>
+          <w:b/>
+          <w:sz w:val="22"/>
+          <w:szCs w:val="22"/>
+        </w:rPr>
+        <w:t>address.county</w:t>
+      </w:r>
+      <w:proofErr w:type="spellEnd"/>
+      <w:r>
+        <w:rPr>
+          <w:rStyle w:val="HTMLCode"/>
+          <w:rFonts w:asciiTheme="minorHAnsi" w:eastAsiaTheme="minorHAnsi" w:hAnsiTheme="minorHAnsi" w:cstheme="minorHAnsi"/>
+          <w:b/>
+          <w:sz w:val="22"/>
+          <w:szCs w:val="22"/>
+        </w:rPr>
+        <w:t xml:space="preserve"> }} </w:t>
       </w:r>
       <w:r>
         <w:rPr>
@@ -115,8 +149,21 @@
       <w:r>
         <w:tab/>
       </w:r>
-      <w:r>
-        <w:t>{{ docket_numbers[0] }}</w:t>
+      <w:proofErr w:type="gramStart"/>
+      <w:r>
+        <w:t xml:space="preserve">{{ </w:t>
+      </w:r>
+      <w:proofErr w:type="spellStart"/>
+      <w:r>
+        <w:t>docket</w:t>
+      </w:r>
+      <w:proofErr w:type="gramEnd"/>
+      <w:r>
+        <w:t>_numbers</w:t>
+      </w:r>
+      <w:proofErr w:type="spellEnd"/>
+      <w:r>
+        <w:t>[0] }}</w:t>
       </w:r>
     </w:p>
     <w:p>
@@ -164,11 +211,33 @@
           <w:b/>
         </w:rPr>
       </w:pPr>
-      <w:r>
-        <w:rPr>
-          <w:b/>
-        </w:rPr>
-        <w:t>{{ other_parties }}</w:t>
+      <w:proofErr w:type="gramStart"/>
+      <w:r>
+        <w:rPr>
+          <w:b/>
+        </w:rPr>
+        <w:t xml:space="preserve">{{ </w:t>
+      </w:r>
+      <w:proofErr w:type="spellStart"/>
+      <w:r>
+        <w:rPr>
+          <w:b/>
+        </w:rPr>
+        <w:t>other</w:t>
+      </w:r>
+      <w:proofErr w:type="gramEnd"/>
+      <w:r>
+        <w:rPr>
+          <w:b/>
+        </w:rPr>
+        <w:t>_parties</w:t>
+      </w:r>
+      <w:proofErr w:type="spellEnd"/>
+      <w:r>
+        <w:rPr>
+          <w:b/>
+        </w:rPr>
+        <w:t xml:space="preserve"> }}</w:t>
       </w:r>
     </w:p>
     <w:p>
@@ -186,21 +255,80 @@
     </w:p>
     <w:p>
       <w:pPr>
-        <w:rPr>
-          <w:b/>
-        </w:rPr>
-      </w:pPr>
-      <w:r>
-        <w:rPr>
-          <w:b/>
-        </w:rPr>
-        <w:t>{{ users }}</w:t>
-      </w:r>
-      <w:r>
-        <w:rPr>
-          <w:b/>
-        </w:rPr>
-        <w:t xml:space="preserve">, </w:t>
+        <w:spacing w:after="0"/>
+        <w:rPr>
+          <w:b/>
+          <w:bCs/>
+        </w:rPr>
+      </w:pPr>
+      <w:proofErr w:type="gramStart"/>
+      <w:r>
+        <w:rPr>
+          <w:b/>
+          <w:bCs/>
+        </w:rPr>
+        <w:t xml:space="preserve">{{ </w:t>
+      </w:r>
+      <w:proofErr w:type="spellStart"/>
+      <w:r>
+        <w:rPr>
+          <w:b/>
+          <w:bCs/>
+        </w:rPr>
+        <w:t>comma</w:t>
+      </w:r>
+      <w:proofErr w:type="gramEnd"/>
+      <w:r>
+        <w:rPr>
+          <w:b/>
+          <w:bCs/>
+        </w:rPr>
+        <w:t>_and_list</w:t>
+      </w:r>
+      <w:proofErr w:type="spellEnd"/>
+      <w:r>
+        <w:rPr>
+          <w:b/>
+          <w:bCs/>
+        </w:rPr>
+        <w:t>(</w:t>
+      </w:r>
+      <w:proofErr w:type="spellStart"/>
+      <w:r>
+        <w:rPr>
+          <w:b/>
+          <w:bCs/>
+        </w:rPr>
+        <w:t>all_signers</w:t>
+      </w:r>
+      <w:proofErr w:type="spellEnd"/>
+      <w:r>
+        <w:rPr>
+          <w:b/>
+          <w:bCs/>
+        </w:rPr>
+        <w:t>)</w:t>
+      </w:r>
+      <w:r>
+        <w:rPr>
+          <w:b/>
+          <w:bCs/>
+        </w:rPr>
+        <w:t xml:space="preserve"> </w:t>
+      </w:r>
+      <w:r>
+        <w:rPr>
+          <w:b/>
+          <w:bCs/>
+        </w:rPr>
+        <w:t>}}</w:t>
+      </w:r>
+      <w:r>
+        <w:rPr>
+          <w:b/>
+          <w:bCs/>
+        </w:rPr>
+        <w:t>,</w:t>
       </w:r>
     </w:p>
     <w:p>
@@ -318,10 +446,18 @@
         <w:t xml:space="preserve">The plaintiff alleged in their </w:t>
       </w:r>
       <w:r>
-        <w:t xml:space="preserve">Affidavit for Cause as it relates to Chapter 65 of the Acts of 2020 </w:t>
-      </w:r>
-      <w:r>
-        <w:t xml:space="preserve"> that, “This summary process action is essential under the eviction moratorium legislation and therefore requires the court's immediate attention.”</w:t>
+        <w:t xml:space="preserve">Affidavit for Cause as it relates to Chapter 65 of the Acts of </w:t>
+      </w:r>
+      <w:proofErr w:type="gramStart"/>
+      <w:r>
+        <w:t xml:space="preserve">2020 </w:t>
+      </w:r>
+      <w:r>
+        <w:t xml:space="preserve"> that</w:t>
+      </w:r>
+      <w:proofErr w:type="gramEnd"/>
+      <w:r>
+        <w:t>, “This summary process action is essential under the eviction moratorium legislation and therefore requires the court's immediate attention.”</w:t>
       </w:r>
     </w:p>
     <w:p>
@@ -413,7 +549,6 @@
         <w:spacing w:after="0"/>
       </w:pPr>
       <w:r>
-        <w:lastRenderedPageBreak/>
         <w:t>Signed under the pains and penalties of perjury:</w:t>
       </w:r>
     </w:p>
@@ -427,95 +562,196 @@
         <w:spacing w:after="0"/>
       </w:pPr>
       <w:r>
-        <w:t>{%p if defined('users[0].signature') %}</w:t>
-      </w:r>
-    </w:p>
-    <w:p>
-      <w:pPr>
-        <w:spacing w:after="0"/>
-      </w:pPr>
-      <w:r>
-        <w:t>{%p for user in users %}</w:t>
-      </w:r>
-    </w:p>
-    <w:p>
-      <w:pPr>
-        <w:spacing w:after="0"/>
-      </w:pPr>
-      <w:r>
+        <w:t xml:space="preserve">{%p for </w:t>
+      </w:r>
+      <w:r>
+        <w:t xml:space="preserve">signer </w:t>
+      </w:r>
+      <w:r>
+        <w:t xml:space="preserve">in </w:t>
+      </w:r>
+      <w:proofErr w:type="spellStart"/>
+      <w:r>
+        <w:t>all_signers</w:t>
+      </w:r>
+      <w:proofErr w:type="spellEnd"/>
+      <w:r>
+        <w:t xml:space="preserve"> %}</w:t>
+      </w:r>
+    </w:p>
+    <w:p>
+      <w:pPr>
+        <w:spacing w:after="0"/>
+        <w:rPr>
+          <w:u w:val="single"/>
+        </w:rPr>
+      </w:pPr>
+      <w:proofErr w:type="gramStart"/>
+      <w:r>
+        <w:rPr>
+          <w:u w:val="single"/>
+        </w:rPr>
         <w:t xml:space="preserve">{{ </w:t>
       </w:r>
-      <w:r>
-        <w:t>user</w:t>
-      </w:r>
-      <w:r>
-        <w:t>.signature }}</w:t>
-      </w:r>
-    </w:p>
-    <w:p>
-      <w:pPr>
-        <w:spacing w:after="0"/>
-      </w:pPr>
-      <w:r>
-        <w:t>{%p endfor %}</w:t>
-      </w:r>
-    </w:p>
-    <w:p>
-      <w:pPr>
-        <w:spacing w:after="0"/>
-      </w:pPr>
-      <w:r>
-        <w:t>{%p endif %}</w:t>
-      </w:r>
-    </w:p>
-    <w:p>
-      <w:pPr>
-        <w:spacing w:after="0"/>
-      </w:pPr>
-      <w:r>
-        <w:t>{{ users }}</w:t>
-      </w:r>
-    </w:p>
-    <w:p>
-      <w:pPr>
-        <w:spacing w:after="0"/>
-      </w:pPr>
-      <w:r>
-        <w:t>{{ users[0]</w:t>
-      </w:r>
-      <w:r>
-        <w:t>.address</w:t>
-      </w:r>
-      <w:r>
-        <w:t>.block() }}</w:t>
-      </w:r>
-    </w:p>
-    <w:p>
-      <w:pPr>
-        <w:spacing w:after="0"/>
-      </w:pPr>
-      <w:r>
-        <w:t>{{ users[0].phone_numbers() }}</w:t>
-      </w:r>
-    </w:p>
-    <w:p>
-      <w:pPr>
-        <w:spacing w:after="0"/>
-      </w:pPr>
-      <w:r>
-        <w:t>{{ showifdef('users[0].email') }}</w:t>
-      </w:r>
-    </w:p>
-    <w:p>
-      <w:pPr>
-        <w:spacing w:after="0"/>
-      </w:pPr>
-      <w:r>
-        <w:t>{{ showifdef('users[0].</w:t>
+      <w:proofErr w:type="spellStart"/>
+      <w:r>
+        <w:rPr>
+          <w:u w:val="single"/>
+        </w:rPr>
+        <w:t>showifdef</w:t>
+      </w:r>
+      <w:proofErr w:type="spellEnd"/>
+      <w:proofErr w:type="gramEnd"/>
+      <w:r>
+        <w:rPr>
+          <w:u w:val="single"/>
+        </w:rPr>
+        <w:t>('</w:t>
+      </w:r>
+      <w:proofErr w:type="spellStart"/>
+      <w:r>
+        <w:rPr>
+          <w:u w:val="single"/>
+        </w:rPr>
+        <w:t>signer</w:t>
+      </w:r>
+      <w:r>
+        <w:rPr>
+          <w:u w:val="single"/>
+        </w:rPr>
+        <w:t>.signature</w:t>
+      </w:r>
+      <w:proofErr w:type="spellEnd"/>
+      <w:r>
+        <w:rPr>
+          <w:u w:val="single"/>
+        </w:rPr>
+        <w:t>') }}</w:t>
+      </w:r>
+    </w:p>
+    <w:p>
+      <w:pPr>
+        <w:spacing w:after="0"/>
+      </w:pPr>
+      <w:proofErr w:type="gramStart"/>
+      <w:r>
+        <w:t>{{ signer</w:t>
+      </w:r>
+      <w:proofErr w:type="gramEnd"/>
+      <w:r>
+        <w:t xml:space="preserve"> }}</w:t>
+      </w:r>
+    </w:p>
+    <w:p>
+      <w:pPr>
+        <w:spacing w:after="0"/>
+      </w:pPr>
+      <w:proofErr w:type="gramStart"/>
+      <w:r>
+        <w:t>{{ users</w:t>
+      </w:r>
+      <w:proofErr w:type="gramEnd"/>
+      <w:r>
+        <w:t>[0].</w:t>
+      </w:r>
+      <w:proofErr w:type="spellStart"/>
+      <w:r>
+        <w:t>address.block</w:t>
+      </w:r>
+      <w:proofErr w:type="spellEnd"/>
+      <w:r>
+        <w:t>() }}</w:t>
+      </w:r>
+    </w:p>
+    <w:p>
+      <w:pPr>
+        <w:spacing w:after="0"/>
+      </w:pPr>
+      <w:proofErr w:type="gramStart"/>
+      <w:r>
+        <w:t xml:space="preserve">{{ </w:t>
+      </w:r>
+      <w:proofErr w:type="spellStart"/>
+      <w:r>
+        <w:t>showifdef</w:t>
+      </w:r>
+      <w:proofErr w:type="spellEnd"/>
+      <w:proofErr w:type="gramEnd"/>
+      <w:r>
+        <w:t>(</w:t>
+      </w:r>
+      <w:r>
+        <w:t>'</w:t>
+      </w:r>
+      <w:proofErr w:type="spellStart"/>
+      <w:r>
+        <w:t>signer.phone_numbers</w:t>
+      </w:r>
+      <w:proofErr w:type="spellEnd"/>
+      <w:r>
+        <w:t>()</w:t>
+      </w:r>
+      <w:r>
+        <w:t>'</w:t>
+      </w:r>
+      <w:r>
+        <w:t>)</w:t>
+      </w:r>
+      <w:r>
+        <w:t xml:space="preserve"> }}</w:t>
+      </w:r>
+    </w:p>
+    <w:p>
+      <w:pPr>
+        <w:spacing w:after="0"/>
+      </w:pPr>
+      <w:proofErr w:type="gramStart"/>
+      <w:r>
+        <w:t xml:space="preserve">{{ </w:t>
+      </w:r>
+      <w:proofErr w:type="spellStart"/>
+      <w:r>
+        <w:t>showifdef</w:t>
+      </w:r>
+      <w:proofErr w:type="spellEnd"/>
+      <w:proofErr w:type="gramEnd"/>
+      <w:r>
+        <w:t>('</w:t>
+      </w:r>
+      <w:proofErr w:type="spellStart"/>
+      <w:r>
+        <w:t>signer.email</w:t>
+      </w:r>
+      <w:proofErr w:type="spellEnd"/>
+      <w:r>
+        <w:t>') }}</w:t>
+      </w:r>
+    </w:p>
+    <w:p>
+      <w:pPr>
+        <w:spacing w:after="0"/>
+      </w:pPr>
+      <w:proofErr w:type="gramStart"/>
+      <w:r>
+        <w:t xml:space="preserve">{{ </w:t>
+      </w:r>
+      <w:proofErr w:type="spellStart"/>
+      <w:r>
+        <w:t>showifdef</w:t>
+      </w:r>
+      <w:proofErr w:type="spellEnd"/>
+      <w:proofErr w:type="gramEnd"/>
+      <w:r>
+        <w:t>('</w:t>
+      </w:r>
+      <w:proofErr w:type="spellStart"/>
+      <w:r>
+        <w:t>signer.</w:t>
       </w:r>
       <w:r>
         <w:t>other_contact_method</w:t>
       </w:r>
+      <w:proofErr w:type="spellEnd"/>
       <w:r>
         <w:t>') }}</w:t>
       </w:r>
@@ -526,10 +762,40 @@
       </w:pPr>
     </w:p>
     <w:p>
-      <w:r>
-        <w:t>{%p if ready_to_serve %}</w:t>
-      </w:r>
-    </w:p>
+      <w:pPr>
+        <w:spacing w:after="0"/>
+      </w:pPr>
+      <w:r>
+        <w:t xml:space="preserve">{%p </w:t>
+      </w:r>
+      <w:proofErr w:type="spellStart"/>
+      <w:r>
+        <w:t>endfor</w:t>
+      </w:r>
+      <w:proofErr w:type="spellEnd"/>
+      <w:r>
+        <w:t xml:space="preserve"> %}</w:t>
+      </w:r>
+    </w:p>
+    <w:p>
+      <w:pPr>
+        <w:spacing w:after="0"/>
+      </w:pPr>
+    </w:p>
+    <w:p>
+      <w:r>
+        <w:t xml:space="preserve">{%p if </w:t>
+      </w:r>
+      <w:proofErr w:type="spellStart"/>
+      <w:r>
+        <w:t>ready_to_serve</w:t>
+      </w:r>
+      <w:proofErr w:type="spellEnd"/>
+      <w:r>
+        <w:t xml:space="preserve"> %}</w:t>
+      </w:r>
+    </w:p>
+    <w:p/>
     <w:p>
       <w:pPr>
         <w:jc w:val="center"/>
@@ -546,7 +812,31 @@
     </w:p>
     <w:p>
       <w:r>
-        <w:t>I certify I sent a true copy of this Motion to Dismiss to the Plaintiff, my landlord, or my landlord’s lawyer by  {{ service_method }} on this date: {{ service_date }}.</w:t>
+        <w:t xml:space="preserve">I certify I sent a true copy of this Motion to Dismiss to the Plaintiff, my landlord, or my landlord’s lawyer </w:t>
+      </w:r>
+      <w:proofErr w:type="gramStart"/>
+      <w:r>
+        <w:t>by  {</w:t>
+      </w:r>
+      <w:proofErr w:type="gramEnd"/>
+      <w:r>
+        <w:t xml:space="preserve">{ </w:t>
+      </w:r>
+      <w:proofErr w:type="spellStart"/>
+      <w:r>
+        <w:t>service_method</w:t>
+      </w:r>
+      <w:proofErr w:type="spellEnd"/>
+      <w:r>
+        <w:t xml:space="preserve"> }} on this date: {{ </w:t>
+      </w:r>
+      <w:proofErr w:type="spellStart"/>
+      <w:r>
+        <w:t>service_date</w:t>
+      </w:r>
+      <w:proofErr w:type="spellEnd"/>
+      <w:r>
+        <w:t xml:space="preserve"> }}.</w:t>
       </w:r>
     </w:p>
     <w:p/>
@@ -557,11 +847,27 @@
           <w:u w:val="single"/>
         </w:rPr>
       </w:pPr>
+      <w:proofErr w:type="gramStart"/>
       <w:r>
         <w:rPr>
           <w:u w:val="single"/>
         </w:rPr>
-        <w:t>{{ showifdef('users[0].signature') }}</w:t>
+        <w:t xml:space="preserve">{{ </w:t>
+      </w:r>
+      <w:proofErr w:type="spellStart"/>
+      <w:r>
+        <w:rPr>
+          <w:u w:val="single"/>
+        </w:rPr>
+        <w:t>showifdef</w:t>
+      </w:r>
+      <w:proofErr w:type="spellEnd"/>
+      <w:proofErr w:type="gramEnd"/>
+      <w:r>
+        <w:rPr>
+          <w:u w:val="single"/>
+        </w:rPr>
+        <w:t>('users[0].signature') }}</w:t>
       </w:r>
       <w:r>
         <w:rPr>

</xml_diff>

<commit_message>
Correct user signature flow
</commit_message>
<xml_diff>
--- a/docassemble/MAEvictionMoratorium/data/templates/motion_to_dismiss_for_non-essential_eviction.docx
+++ b/docassemble/MAEvictionMoratorium/data/templates/motion_to_dismiss_for_non-essential_eviction.docx
@@ -489,7 +489,7 @@
           <w:rtl w:val="0"/>
           <w:lang w:val="en-US"/>
         </w:rPr>
-        <w:t>{%p for signer in all_signers %}</w:t>
+        <w:t>{% for signer in all_signers %}</w:t>
       </w:r>
     </w:p>
     <w:p>
@@ -506,7 +506,69 @@
           <w:rtl w:val="0"/>
           <w:lang w:val="en-US"/>
         </w:rPr>
-        <w:t>{{ signer.signature }}</w:t>
+        <w:t xml:space="preserve">{{ </w:t>
+      </w:r>
+      <w:r>
+        <w:rPr>
+          <w:u w:val="single"/>
+          <w:rtl w:val="0"/>
+          <w:lang w:val="en-US"/>
+        </w:rPr>
+        <w:t>showifdef(</w:t>
+      </w:r>
+      <w:r>
+        <w:rPr>
+          <w:u w:val="single"/>
+          <w:rtl w:val="0"/>
+          <w:lang w:val="en-US"/>
+        </w:rPr>
+        <w:t>signer</w:t>
+      </w:r>
+      <w:r>
+        <w:rPr>
+          <w:u w:val="single"/>
+          <w:rtl w:val="0"/>
+          <w:lang w:val="en-US"/>
+        </w:rPr>
+        <w:t xml:space="preserve">.instanceName + </w:t>
+      </w:r>
+      <w:r>
+        <w:rPr>
+          <w:rtl w:val="0"/>
+          <w:lang w:val="en-US"/>
+        </w:rPr>
+        <w:t>'</w:t>
+      </w:r>
+      <w:r>
+        <w:rPr>
+          <w:u w:val="single"/>
+          <w:rtl w:val="0"/>
+          <w:lang w:val="en-US"/>
+        </w:rPr>
+        <w:t>.signature</w:t>
+      </w:r>
+      <w:r>
+        <w:rPr>
+          <w:rtl w:val="0"/>
+          <w:lang w:val="en-US"/>
+        </w:rPr>
+        <w:t>'</w:t>
+      </w:r>
+      <w:r>
+        <w:rPr>
+          <w:u w:val="single"/>
+          <w:rtl w:val="0"/>
+          <w:lang w:val="en-US"/>
+        </w:rPr>
+        <w:t>)</w:t>
+      </w:r>
+      <w:r>
+        <w:rPr>
+          <w:u w:val="single"/>
+          <w:rtl w:val="0"/>
+          <w:lang w:val="en-US"/>
+        </w:rPr>
+        <w:t xml:space="preserve"> }}</w:t>
       </w:r>
     </w:p>
     <w:p>
@@ -649,42 +711,31 @@
         <w:pStyle w:val="Body A"/>
         <w:spacing w:after="0"/>
       </w:pPr>
+      <w:r>
+        <w:rPr>
+          <w:rtl w:val="0"/>
+          <w:lang w:val="en-US"/>
+        </w:rPr>
+        <w:t>{% endfor %}</w:t>
+      </w:r>
     </w:p>
     <w:p>
       <w:pPr>
         <w:pStyle w:val="Body A"/>
         <w:spacing w:after="0"/>
       </w:pPr>
-      <w:r>
-        <w:rPr>
-          <w:rtl w:val="0"/>
-          <w:lang w:val="en-US"/>
-        </w:rPr>
-        <w:t>{%p endfor %}</w:t>
-      </w:r>
-    </w:p>
-    <w:p>
-      <w:pPr>
-        <w:pStyle w:val="Body A"/>
-        <w:spacing w:after="0"/>
-      </w:pPr>
-    </w:p>
-    <w:p>
-      <w:pPr>
-        <w:pStyle w:val="Body A"/>
-      </w:pPr>
-      <w:r>
-        <w:rPr>
-          <w:rtl w:val="0"/>
-          <w:lang w:val="en-US"/>
-        </w:rPr>
-        <w:t>{%p if ready_to_serve %}</w:t>
-      </w:r>
-    </w:p>
-    <w:p>
-      <w:pPr>
-        <w:pStyle w:val="Body A"/>
-      </w:pPr>
+    </w:p>
+    <w:p>
+      <w:pPr>
+        <w:pStyle w:val="Body A"/>
+      </w:pPr>
+      <w:r>
+        <w:rPr>
+          <w:rtl w:val="0"/>
+          <w:lang w:val="en-US"/>
+        </w:rPr>
+        <w:t>{% if ready_to_serve %}</w:t>
+      </w:r>
     </w:p>
     <w:p>
       <w:pPr>
@@ -750,7 +801,53 @@
           <w:rtl w:val="0"/>
           <w:lang w:val="en-US"/>
         </w:rPr>
-        <w:t>{{ users[0].signature }}</w:t>
+        <w:t xml:space="preserve">{{ </w:t>
+      </w:r>
+      <w:r>
+        <w:rPr>
+          <w:u w:val="single"/>
+          <w:rtl w:val="0"/>
+          <w:lang w:val="en-US"/>
+        </w:rPr>
+        <w:t>showifdef(</w:t>
+      </w:r>
+      <w:r>
+        <w:rPr>
+          <w:rtl w:val="0"/>
+          <w:lang w:val="en-US"/>
+        </w:rPr>
+        <w:t>'</w:t>
+      </w:r>
+      <w:r>
+        <w:rPr>
+          <w:u w:val="single"/>
+          <w:rtl w:val="0"/>
+          <w:lang w:val="en-US"/>
+        </w:rPr>
+        <w:t>users[0].signature</w:t>
+      </w:r>
+      <w:r>
+        <w:rPr>
+          <w:rtl w:val="0"/>
+          <w:lang w:val="en-US"/>
+        </w:rPr>
+        <w:t>'</w:t>
+      </w:r>
+      <w:r>
+        <w:rPr>
+          <w:u w:val="single"/>
+          <w:rtl w:val="0"/>
+          <w:lang w:val="en-US"/>
+        </w:rPr>
+        <w:t>)</w:t>
+      </w:r>
+      <w:r>
+        <w:rPr>
+          <w:u w:val="single"/>
+          <w:rtl w:val="0"/>
+          <w:lang w:val="en-US"/>
+        </w:rPr>
+        <w:t xml:space="preserve"> }}</w:t>
         <w:tab/>
       </w:r>
     </w:p>

</xml_diff>

<commit_message>
No blank lines between lines of user data
</commit_message>
<xml_diff>
--- a/docassemble/MAEvictionMoratorium/data/templates/motion_to_dismiss_for_non-essential_eviction.docx
+++ b/docassemble/MAEvictionMoratorium/data/templates/motion_to_dismiss_for_non-essential_eviction.docx
@@ -530,6 +530,212 @@
           <w:rtl w:val="0"/>
           <w:lang w:val="en-US"/>
         </w:rPr>
+        <w:t>.instanceName +</w:t>
+      </w:r>
+      <w:r>
+        <w:rPr>
+          <w:u w:val="single"/>
+          <w:rtl w:val="0"/>
+          <w:lang w:val="en-US"/>
+        </w:rPr>
+        <w:t xml:space="preserve"> </w:t>
+      </w:r>
+      <w:r>
+        <w:rPr>
+          <w:u w:val="single"/>
+          <w:rtl w:val="0"/>
+          <w:lang w:val="en-US"/>
+        </w:rPr>
+        <w:t>'.si</w:t>
+      </w:r>
+      <w:r>
+        <w:rPr>
+          <w:u w:val="single"/>
+          <w:rtl w:val="0"/>
+          <w:lang w:val="en-US"/>
+        </w:rPr>
+        <w:t>gnatur</w:t>
+      </w:r>
+      <w:r>
+        <w:rPr>
+          <w:u w:val="single"/>
+          <w:rtl w:val="0"/>
+          <w:lang w:val="en-US"/>
+        </w:rPr>
+        <w:t>e'</w:t>
+      </w:r>
+      <w:r>
+        <w:rPr>
+          <w:u w:val="single"/>
+          <w:rtl w:val="0"/>
+          <w:lang w:val="en-US"/>
+        </w:rPr>
+        <w:t>)</w:t>
+      </w:r>
+      <w:r>
+        <w:rPr>
+          <w:u w:val="single"/>
+          <w:rtl w:val="0"/>
+          <w:lang w:val="en-US"/>
+        </w:rPr>
+        <w:t xml:space="preserve"> }}</w:t>
+      </w:r>
+    </w:p>
+    <w:p>
+      <w:pPr>
+        <w:pStyle w:val="Body A"/>
+        <w:spacing w:after="0"/>
+        <w:rPr>
+          <w:lang w:val="fr-FR"/>
+        </w:rPr>
+      </w:pPr>
+      <w:r>
+        <w:rPr>
+          <w:rtl w:val="0"/>
+          <w:lang w:val="fr-FR"/>
+        </w:rPr>
+        <w:t>{{ signer }}</w:t>
+      </w:r>
+    </w:p>
+    <w:p>
+      <w:pPr>
+        <w:pStyle w:val="Body A"/>
+        <w:spacing w:after="0"/>
+      </w:pPr>
+      <w:r>
+        <w:rPr>
+          <w:rtl w:val="0"/>
+          <w:lang w:val="en-US"/>
+        </w:rPr>
+        <w:t>{{ users[0].address.block() }}</w:t>
+      </w:r>
+    </w:p>
+    <w:p>
+      <w:pPr>
+        <w:pStyle w:val="Body A"/>
+        <w:spacing w:after="0"/>
+      </w:pPr>
+      <w:r>
+        <w:rPr>
+          <w:rtl w:val="0"/>
+          <w:lang w:val="en-US"/>
+        </w:rPr>
+        <w:t xml:space="preserve">{% if </w:t>
+      </w:r>
+      <w:r>
+        <w:rPr>
+          <w:rtl w:val="0"/>
+          <w:lang w:val="en-US"/>
+        </w:rPr>
+        <w:t>signer</w:t>
+      </w:r>
+      <w:r>
+        <w:rPr>
+          <w:rtl w:val="0"/>
+          <w:lang w:val="en-US"/>
+        </w:rPr>
+        <w:t>.</w:t>
+      </w:r>
+      <w:r>
+        <w:rPr>
+          <w:rtl w:val="0"/>
+          <w:lang w:val="en-US"/>
+        </w:rPr>
+        <w:t>phone_numbers()</w:t>
+      </w:r>
+      <w:r>
+        <w:rPr>
+          <w:rtl w:val="0"/>
+          <w:lang w:val="en-US"/>
+        </w:rPr>
+        <w:t xml:space="preserve"> -%}</w:t>
+      </w:r>
+    </w:p>
+    <w:p>
+      <w:pPr>
+        <w:pStyle w:val="Body A"/>
+        <w:spacing w:after="0"/>
+      </w:pPr>
+      <w:r>
+        <w:rPr>
+          <w:rtl w:val="0"/>
+          <w:lang w:val="en-US"/>
+        </w:rPr>
+        <w:t xml:space="preserve">{{ </w:t>
+      </w:r>
+      <w:r>
+        <w:rPr>
+          <w:rtl w:val="0"/>
+          <w:lang w:val="en-US"/>
+        </w:rPr>
+        <w:t>signer</w:t>
+      </w:r>
+      <w:r>
+        <w:rPr>
+          <w:rtl w:val="0"/>
+          <w:lang w:val="en-US"/>
+        </w:rPr>
+        <w:t>.</w:t>
+      </w:r>
+      <w:r>
+        <w:rPr>
+          <w:rtl w:val="0"/>
+          <w:lang w:val="en-US"/>
+        </w:rPr>
+        <w:t>phone_numbers()</w:t>
+      </w:r>
+      <w:r>
+        <w:rPr>
+          <w:rtl w:val="0"/>
+          <w:lang w:val="en-US"/>
+        </w:rPr>
+        <w:t xml:space="preserve"> }}</w:t>
+      </w:r>
+    </w:p>
+    <w:p>
+      <w:pPr>
+        <w:pStyle w:val="Body A"/>
+        <w:spacing w:after="0"/>
+      </w:pPr>
+      <w:r>
+        <w:rPr>
+          <w:rtl w:val="0"/>
+          <w:lang w:val="en-US"/>
+        </w:rPr>
+        <w:t>{% endif -%}</w:t>
+      </w:r>
+    </w:p>
+    <w:p>
+      <w:pPr>
+        <w:pStyle w:val="Body A"/>
+        <w:spacing w:after="0"/>
+      </w:pPr>
+      <w:r>
+        <w:rPr>
+          <w:rtl w:val="0"/>
+          <w:lang w:val="en-US"/>
+        </w:rPr>
+        <w:t xml:space="preserve">{% if </w:t>
+      </w:r>
+      <w:r>
+        <w:rPr>
+          <w:rtl w:val="0"/>
+          <w:lang w:val="en-US"/>
+        </w:rPr>
+        <w:t>defined(</w:t>
+      </w:r>
+      <w:r>
+        <w:rPr>
+          <w:rtl w:val="0"/>
+          <w:lang w:val="en-US"/>
+        </w:rPr>
+        <w:t>signer</w:t>
+      </w:r>
+      <w:r>
+        <w:rPr>
+          <w:rtl w:val="0"/>
+          <w:lang w:val="en-US"/>
+        </w:rPr>
         <w:t xml:space="preserve">.instanceName + </w:t>
       </w:r>
       <w:r>
@@ -537,34 +743,188 @@
           <w:rtl w:val="0"/>
           <w:lang w:val="en-US"/>
         </w:rPr>
+        <w:t>‘</w:t>
+      </w:r>
+      <w:r>
+        <w:rPr>
+          <w:rtl w:val="0"/>
+          <w:lang w:val="en-US"/>
+        </w:rPr>
+        <w:t>.email'</w:t>
+      </w:r>
+      <w:r>
+        <w:rPr>
+          <w:rtl w:val="0"/>
+          <w:lang w:val="en-US"/>
+        </w:rPr>
+        <w:t xml:space="preserve">) and signer.email </w:t>
+      </w:r>
+      <w:r>
+        <w:rPr>
+          <w:rtl w:val="0"/>
+          <w:lang w:val="en-US"/>
+        </w:rPr>
+        <w:t xml:space="preserve"> -%}</w:t>
+      </w:r>
+    </w:p>
+    <w:p>
+      <w:pPr>
+        <w:pStyle w:val="Body A"/>
+        <w:spacing w:after="0"/>
+      </w:pPr>
+      <w:r>
+        <w:rPr>
+          <w:rtl w:val="0"/>
+          <w:lang w:val="en-US"/>
+        </w:rPr>
+        <w:t xml:space="preserve">{{ </w:t>
+      </w:r>
+      <w:r>
+        <w:rPr>
+          <w:rtl w:val="0"/>
+          <w:lang w:val="en-US"/>
+        </w:rPr>
+        <w:t>signer</w:t>
+      </w:r>
+      <w:r>
+        <w:rPr>
+          <w:rtl w:val="0"/>
+          <w:lang w:val="en-US"/>
+        </w:rPr>
+        <w:t>.</w:t>
+      </w:r>
+      <w:r>
+        <w:rPr>
+          <w:rtl w:val="0"/>
+          <w:lang w:val="en-US"/>
+        </w:rPr>
+        <w:t>email</w:t>
+      </w:r>
+      <w:r>
+        <w:rPr>
+          <w:rtl w:val="0"/>
+          <w:lang w:val="en-US"/>
+        </w:rPr>
+        <w:t xml:space="preserve"> }}</w:t>
+      </w:r>
+    </w:p>
+    <w:p>
+      <w:pPr>
+        <w:pStyle w:val="Body A"/>
+        <w:spacing w:after="0"/>
+      </w:pPr>
+      <w:r>
+        <w:rPr>
+          <w:rtl w:val="0"/>
+          <w:lang w:val="en-US"/>
+        </w:rPr>
+        <w:t>{% endif -%}</w:t>
+      </w:r>
+    </w:p>
+    <w:p>
+      <w:pPr>
+        <w:pStyle w:val="Body A"/>
+        <w:spacing w:after="0"/>
+      </w:pPr>
+      <w:r>
+        <w:rPr>
+          <w:rtl w:val="0"/>
+          <w:lang w:val="en-US"/>
+        </w:rPr>
+        <w:t xml:space="preserve">{% if </w:t>
+      </w:r>
+      <w:r>
+        <w:rPr>
+          <w:rtl w:val="0"/>
+          <w:lang w:val="en-US"/>
+        </w:rPr>
+        <w:t>defined(</w:t>
+      </w:r>
+      <w:r>
+        <w:rPr>
+          <w:rtl w:val="0"/>
+          <w:lang w:val="en-US"/>
+        </w:rPr>
+        <w:t>signer</w:t>
+      </w:r>
+      <w:r>
+        <w:rPr>
+          <w:rtl w:val="0"/>
+          <w:lang w:val="en-US"/>
+        </w:rPr>
+        <w:t xml:space="preserve">.instanceName + </w:t>
+      </w:r>
+      <w:r>
+        <w:rPr>
+          <w:rtl w:val="0"/>
+          <w:lang w:val="en-US"/>
+        </w:rPr>
         <w:t>'</w:t>
       </w:r>
       <w:r>
         <w:rPr>
-          <w:u w:val="single"/>
-          <w:rtl w:val="0"/>
-          <w:lang w:val="en-US"/>
-        </w:rPr>
-        <w:t>.signature</w:t>
-      </w:r>
-      <w:r>
-        <w:rPr>
-          <w:rtl w:val="0"/>
-          <w:lang w:val="en-US"/>
-        </w:rPr>
-        <w:t>'</w:t>
-      </w:r>
-      <w:r>
-        <w:rPr>
-          <w:u w:val="single"/>
-          <w:rtl w:val="0"/>
-          <w:lang w:val="en-US"/>
-        </w:rPr>
-        <w:t>)</w:t>
-      </w:r>
-      <w:r>
-        <w:rPr>
-          <w:u w:val="single"/>
+          <w:rtl w:val="0"/>
+          <w:lang w:val="en-US"/>
+        </w:rPr>
+        <w:t>.other_contact_method'</w:t>
+      </w:r>
+      <w:r>
+        <w:rPr>
+          <w:rtl w:val="0"/>
+          <w:lang w:val="en-US"/>
+        </w:rPr>
+        <w:t xml:space="preserve">) and </w:t>
+      </w:r>
+      <w:r>
+        <w:rPr>
+          <w:rtl w:val="0"/>
+          <w:lang w:val="en-US"/>
+        </w:rPr>
+        <w:t>signer</w:t>
+      </w:r>
+      <w:r>
+        <w:rPr>
+          <w:rtl w:val="0"/>
+          <w:lang w:val="en-US"/>
+        </w:rPr>
+        <w:t>.other_contact_method</w:t>
+      </w:r>
+      <w:r>
+        <w:rPr>
+          <w:rtl w:val="0"/>
+          <w:lang w:val="en-US"/>
+        </w:rPr>
+        <w:t xml:space="preserve"> -%}</w:t>
+      </w:r>
+    </w:p>
+    <w:p>
+      <w:pPr>
+        <w:pStyle w:val="Body A"/>
+        <w:spacing w:after="0"/>
+      </w:pPr>
+      <w:r>
+        <w:rPr>
+          <w:rtl w:val="0"/>
+          <w:lang w:val="en-US"/>
+        </w:rPr>
+        <w:t xml:space="preserve">{{ </w:t>
+      </w:r>
+      <w:r>
+        <w:rPr>
+          <w:rtl w:val="0"/>
+          <w:lang w:val="en-US"/>
+        </w:rPr>
+        <w:t>signer</w:t>
+      </w:r>
+      <w:r>
+        <w:rPr>
+          <w:rtl w:val="0"/>
+          <w:lang w:val="en-US"/>
+        </w:rPr>
+        <w:t>.other_contact_method</w:t>
+      </w:r>
+      <w:r>
+        <w:rPr>
           <w:rtl w:val="0"/>
           <w:lang w:val="en-US"/>
         </w:rPr>
@@ -575,135 +935,13 @@
       <w:pPr>
         <w:pStyle w:val="Body A"/>
         <w:spacing w:after="0"/>
-        <w:rPr>
-          <w:lang w:val="fr-FR"/>
-        </w:rPr>
-      </w:pPr>
-      <w:r>
-        <w:rPr>
-          <w:rtl w:val="0"/>
-          <w:lang w:val="fr-FR"/>
-        </w:rPr>
-        <w:t>{{ signer }}</w:t>
-      </w:r>
-    </w:p>
-    <w:p>
-      <w:pPr>
-        <w:pStyle w:val="Body A"/>
-        <w:spacing w:after="0"/>
-      </w:pPr>
-      <w:r>
-        <w:rPr>
-          <w:rtl w:val="0"/>
-          <w:lang w:val="en-US"/>
-        </w:rPr>
-        <w:t>{{ users[0].address.block() }}</w:t>
-      </w:r>
-    </w:p>
-    <w:p>
-      <w:pPr>
-        <w:pStyle w:val="Body A"/>
-        <w:spacing w:after="0"/>
-      </w:pPr>
-      <w:r>
-        <w:rPr>
-          <w:rtl w:val="0"/>
-          <w:lang w:val="en-US"/>
-        </w:rPr>
-        <w:t>{{ showifdef('signer.phone_numbers()') }}</w:t>
-      </w:r>
-    </w:p>
-    <w:p>
-      <w:pPr>
-        <w:pStyle w:val="Body A"/>
-        <w:spacing w:after="0"/>
-      </w:pPr>
-      <w:r>
-        <w:rPr>
-          <w:rtl w:val="0"/>
-          <w:lang w:val="en-US"/>
-        </w:rPr>
-        <w:t>{{ showifdef('signer.mobile_number') }}</w:t>
-      </w:r>
-    </w:p>
-    <w:p>
-      <w:pPr>
-        <w:pStyle w:val="Body A"/>
-        <w:spacing w:after="0"/>
-      </w:pPr>
-      <w:r>
-        <w:rPr>
-          <w:rtl w:val="0"/>
-          <w:lang w:val="en-US"/>
-        </w:rPr>
-        <w:t>{{ showifdef('signer.</w:t>
-      </w:r>
-      <w:r>
-        <w:rPr>
-          <w:rtl w:val="0"/>
-          <w:lang w:val="en-US"/>
-        </w:rPr>
-        <w:t>phone</w:t>
-      </w:r>
-      <w:r>
-        <w:rPr>
-          <w:rtl w:val="0"/>
-          <w:lang w:val="en-US"/>
-        </w:rPr>
-        <w:t>_number') }}</w:t>
-      </w:r>
-    </w:p>
-    <w:p>
-      <w:pPr>
-        <w:pStyle w:val="Body A"/>
-        <w:spacing w:after="0"/>
-      </w:pPr>
-      <w:r>
-        <w:rPr>
-          <w:rtl w:val="0"/>
-          <w:lang w:val="en-US"/>
-        </w:rPr>
-        <w:t>{{ showifdef('signer.</w:t>
-      </w:r>
-      <w:r>
-        <w:rPr>
-          <w:rtl w:val="0"/>
-          <w:lang w:val="en-US"/>
-        </w:rPr>
-        <w:t>other</w:t>
-      </w:r>
-      <w:r>
-        <w:rPr>
-          <w:rtl w:val="0"/>
-          <w:lang w:val="en-US"/>
-        </w:rPr>
-        <w:t>_number') }}</w:t>
-      </w:r>
-    </w:p>
-    <w:p>
-      <w:pPr>
-        <w:pStyle w:val="Body A"/>
-        <w:spacing w:after="0"/>
-      </w:pPr>
-      <w:r>
-        <w:rPr>
-          <w:rtl w:val="0"/>
-          <w:lang w:val="en-US"/>
-        </w:rPr>
-        <w:t>{{ showifdef('signer.email') }}</w:t>
-      </w:r>
-    </w:p>
-    <w:p>
-      <w:pPr>
-        <w:pStyle w:val="Body A"/>
-        <w:spacing w:after="0"/>
-      </w:pPr>
-      <w:r>
-        <w:rPr>
-          <w:rtl w:val="0"/>
-          <w:lang w:val="en-US"/>
-        </w:rPr>
-        <w:t>{{ showifdef('signer.other_contact_method') }}</w:t>
+      </w:pPr>
+      <w:r>
+        <w:rPr>
+          <w:rtl w:val="0"/>
+          <w:lang w:val="en-US"/>
+        </w:rPr>
+        <w:t>{% endif -%}</w:t>
       </w:r>
     </w:p>
     <w:p>

</xml_diff>

<commit_message>
Change language and functionality of methods of sending. Closes #98
</commit_message>
<xml_diff>
--- a/docassemble/MAEvictionMoratorium/data/templates/motion_to_dismiss_for_non-essential_eviction.docx
+++ b/docassemble/MAEvictionMoratorium/data/templates/motion_to_dismiss_for_non-essential_eviction.docx
@@ -275,7 +275,11 @@
           <w:ilvl w:val="0"/>
           <w:numId w:val="2"/>
         </w:numPr>
-        <w:rPr>
+        <w:bidi w:val="0"/>
+        <w:ind w:right="0"/>
+        <w:jc w:val="left"/>
+        <w:rPr>
+          <w:rtl w:val="0"/>
           <w:lang w:val="en-US"/>
         </w:rPr>
       </w:pPr>
@@ -313,7 +317,11 @@
           <w:ilvl w:val="0"/>
           <w:numId w:val="2"/>
         </w:numPr>
-        <w:rPr>
+        <w:bidi w:val="0"/>
+        <w:ind w:right="0"/>
+        <w:jc w:val="left"/>
+        <w:rPr>
+          <w:rtl w:val="0"/>
           <w:lang w:val="en-US"/>
         </w:rPr>
       </w:pPr>
@@ -358,7 +366,11 @@
           <w:ilvl w:val="0"/>
           <w:numId w:val="2"/>
         </w:numPr>
-        <w:rPr>
+        <w:bidi w:val="0"/>
+        <w:ind w:right="0"/>
+        <w:jc w:val="left"/>
+        <w:rPr>
+          <w:rtl w:val="0"/>
           <w:lang w:val="en-US"/>
         </w:rPr>
       </w:pPr>
@@ -494,7 +506,79 @@
           <w:rtl w:val="0"/>
           <w:lang w:val="en-US"/>
         </w:rPr>
-        <w:t>{{ showifdef(signer.instanceName + '.signature') }}</w:t>
+        <w:t>{{ showifdef</w:t>
+      </w:r>
+      <w:r>
+        <w:rPr>
+          <w:u w:val="single"/>
+          <w:rtl w:val="0"/>
+          <w:lang w:val="en-US"/>
+        </w:rPr>
+        <w:t>(signer.</w:t>
+      </w:r>
+      <w:r>
+        <w:rPr>
+          <w:u w:val="single"/>
+          <w:rtl w:val="0"/>
+          <w:lang w:val="en-US"/>
+        </w:rPr>
+        <w:t>attr_name(</w:t>
+      </w:r>
+      <w:r>
+        <w:rPr>
+          <w:u w:val="single"/>
+          <w:rtl w:val="0"/>
+          <w:lang w:val="en-US"/>
+        </w:rPr>
+        <w:t>'signature')</w:t>
+      </w:r>
+      <w:r>
+        <w:rPr>
+          <w:u w:val="single"/>
+          <w:rtl w:val="0"/>
+          <w:lang w:val="en-US"/>
+        </w:rPr>
+        <w:t xml:space="preserve">, </w:t>
+      </w:r>
+      <w:r>
+        <w:rPr>
+          <w:u w:val="single"/>
+          <w:rtl w:val="0"/>
+          <w:lang w:val="en-US"/>
+        </w:rPr>
+        <w:t>'</w:t>
+      </w:r>
+      <w:r>
+        <w:rPr>
+          <w:u w:val="single"/>
+          <w:rtl w:val="0"/>
+          <w:lang w:val="en-US"/>
+        </w:rPr>
+        <w:t>\n\n\n\n</w:t>
+      </w:r>
+      <w:r>
+        <w:rPr>
+          <w:u w:val="single"/>
+          <w:rtl w:val="0"/>
+          <w:lang w:val="en-US"/>
+        </w:rPr>
+        <w:t>'</w:t>
+      </w:r>
+      <w:r>
+        <w:rPr>
+          <w:u w:val="single"/>
+          <w:rtl w:val="0"/>
+          <w:lang w:val="en-US"/>
+        </w:rPr>
+        <w:t>)</w:t>
+      </w:r>
+      <w:r>
+        <w:rPr>
+          <w:u w:val="single"/>
+          <w:rtl w:val="0"/>
+          <w:lang w:val="en-US"/>
+        </w:rPr>
+        <w:t xml:space="preserve"> }}</w:t>
       </w:r>
     </w:p>
     <w:p>
@@ -526,59 +610,38 @@
           <w:rtl w:val="0"/>
           <w:lang w:val="fr-FR"/>
         </w:rPr>
-        <w:t xml:space="preserve">{% if </w:t>
-      </w:r>
-      <w:r>
-        <w:rPr>
-          <w:rtl w:val="0"/>
+        <w:t>{% if who_proxy_sign_for|length &gt; 0 and signer in who_proxy_sign_for -%}</w:t>
+      </w:r>
+    </w:p>
+    <w:p>
+      <w:pPr>
+        <w:pStyle w:val="Body A"/>
+        <w:spacing w:after="0" w:line="240" w:lineRule="auto"/>
+        <w:rPr>
           <w:lang w:val="fr-FR"/>
         </w:rPr>
-        <w:t>who_proxy_sign_for|length</w:t>
-      </w:r>
+      </w:pPr>
       <w:r>
         <w:rPr>
           <w:rtl w:val="0"/>
           <w:lang w:val="fr-FR"/>
         </w:rPr>
-        <w:t xml:space="preserve"> &gt; 0</w:t>
-      </w:r>
-      <w:r>
-        <w:rPr>
-          <w:rtl w:val="0"/>
+        <w:t>Signed by {{ users[0] }} with {{ signer }}'s permission</w:t>
+      </w:r>
+    </w:p>
+    <w:p>
+      <w:pPr>
+        <w:pStyle w:val="Body A"/>
+        <w:spacing w:after="0" w:line="240" w:lineRule="auto"/>
+        <w:rPr>
           <w:lang w:val="fr-FR"/>
         </w:rPr>
-        <w:t xml:space="preserve"> and signer in who_proxy_sign_for -%}</w:t>
-      </w:r>
-    </w:p>
-    <w:p>
-      <w:pPr>
-        <w:pStyle w:val="Body A"/>
-        <w:spacing w:after="0" w:line="240" w:lineRule="auto"/>
-        <w:rPr>
+      </w:pPr>
+      <w:r>
+        <w:rPr>
+          <w:rtl w:val="0"/>
           <w:lang w:val="fr-FR"/>
         </w:rPr>
-      </w:pPr>
-      <w:r>
-        <w:rPr>
-          <w:rtl w:val="0"/>
-          <w:lang w:val="fr-FR"/>
-        </w:rPr>
-        <w:t>Signed by {{ users[0] }} with {{ signer }}'s permission</w:t>
-      </w:r>
-    </w:p>
-    <w:p>
-      <w:pPr>
-        <w:pStyle w:val="Body A"/>
-        <w:spacing w:after="0" w:line="240" w:lineRule="auto"/>
-        <w:rPr>
-          <w:lang w:val="fr-FR"/>
-        </w:rPr>
-      </w:pPr>
-      <w:r>
-        <w:rPr>
-          <w:rtl w:val="0"/>
-          <w:lang w:val="fr-FR"/>
-        </w:rPr>
         <w:t>{% endif -%}</w:t>
       </w:r>
     </w:p>
@@ -651,7 +714,7 @@
           <w:rtl w:val="0"/>
           <w:lang w:val="en-US"/>
         </w:rPr>
-        <w:t>‘</w:t>
+        <w:t>'</w:t>
       </w:r>
       <w:r>
         <w:rPr>

</xml_diff>